<commit_message>
dided hometask of lesson 10
</commit_message>
<xml_diff>
--- a/Doc1.docx
+++ b/Doc1.docx
@@ -1,6 +1,6 @@
 
 <file path=word/document.xml><?xml version="1.0" encoding="utf-8"?>
-<w:document xmlns:wpc="http://schemas.microsoft.com/office/word/2010/wordprocessingCanvas" xmlns:mc="http://schemas.openxmlformats.org/markup-compatibility/2006" xmlns:o="urn:schemas-microsoft-com:office:office" xmlns:r="http://schemas.openxmlformats.org/officeDocument/2006/relationships" xmlns:m="http://schemas.openxmlformats.org/officeDocument/2006/math" xmlns:v="urn:schemas-microsoft-com:vml" xmlns:wp14="http://schemas.microsoft.com/office/word/2010/wordprocessingDrawing" xmlns:wp="http://schemas.openxmlformats.org/drawingml/2006/wordprocessingDrawing" xmlns:w10="urn:schemas-microsoft-com:office:word" xmlns:w="http://schemas.openxmlformats.org/wordprocessingml/2006/main" xmlns:w14="http://schemas.microsoft.com/office/word/2010/wordml" xmlns:w15="http://schemas.microsoft.com/office/word/2012/wordml" xmlns:wpg="http://schemas.microsoft.com/office/word/2010/wordprocessingGroup" xmlns:wpi="http://schemas.microsoft.com/office/word/2010/wordprocessingInk" xmlns:wne="http://schemas.microsoft.com/office/word/2006/wordml" xmlns:wps="http://schemas.microsoft.com/office/word/2010/wordprocessingShape" mc:Ignorable="w14 w15 wp14">
+<w:document xmlns:wpc="http://schemas.microsoft.com/office/word/2010/wordprocessingCanvas" xmlns:cx="http://schemas.microsoft.com/office/drawing/2014/chartex" xmlns:mc="http://schemas.openxmlformats.org/markup-compatibility/2006" xmlns:o="urn:schemas-microsoft-com:office:office" xmlns:r="http://schemas.openxmlformats.org/officeDocument/2006/relationships" xmlns:m="http://schemas.openxmlformats.org/officeDocument/2006/math" xmlns:v="urn:schemas-microsoft-com:vml" xmlns:wp14="http://schemas.microsoft.com/office/word/2010/wordprocessingDrawing" xmlns:wp="http://schemas.openxmlformats.org/drawingml/2006/wordprocessingDrawing" xmlns:w10="urn:schemas-microsoft-com:office:word" xmlns:w="http://schemas.openxmlformats.org/wordprocessingml/2006/main" xmlns:w14="http://schemas.microsoft.com/office/word/2010/wordml" xmlns:w15="http://schemas.microsoft.com/office/word/2012/wordml" xmlns:w16se="http://schemas.microsoft.com/office/word/2015/wordml/symex" xmlns:wpg="http://schemas.microsoft.com/office/word/2010/wordprocessingGroup" xmlns:wpi="http://schemas.microsoft.com/office/word/2010/wordprocessingInk" xmlns:wne="http://schemas.microsoft.com/office/word/2006/wordml" xmlns:wps="http://schemas.microsoft.com/office/word/2010/wordprocessingShape" mc:Ignorable="w14 w15 w16se wp14">
   <w:body>
     <w:p>
       <w:r>
@@ -488,7 +488,7 @@
             <w:r>
               <w:rPr>
                 <w:noProof/>
-                <w:lang w:val="ru-RU" w:eastAsia="ru-RU"/>
+                <w:lang w:eastAsia="uk-UA"/>
               </w:rPr>
               <w:drawing>
                 <wp:inline distT="0" distB="0" distL="0" distR="0" wp14:anchorId="173587DC" wp14:editId="7BA9C228">
@@ -584,7 +584,7 @@
             <w:r>
               <w:rPr>
                 <w:noProof/>
-                <w:lang w:val="ru-RU" w:eastAsia="ru-RU"/>
+                <w:lang w:eastAsia="uk-UA"/>
               </w:rPr>
               <w:drawing>
                 <wp:inline distT="0" distB="0" distL="0" distR="0" wp14:anchorId="3A8A846C" wp14:editId="6F0701DE">
@@ -1070,7 +1070,7 @@
                   <w:r>
                     <w:rPr>
                       <w:noProof/>
-                      <w:lang w:val="ru-RU" w:eastAsia="ru-RU"/>
+                      <w:lang w:eastAsia="uk-UA"/>
                     </w:rPr>
                     <w:drawing>
                       <wp:inline distT="0" distB="0" distL="0" distR="0">
@@ -1391,7 +1391,7 @@
                   <w:r>
                     <w:rPr>
                       <w:noProof/>
-                      <w:lang w:val="ru-RU" w:eastAsia="ru-RU"/>
+                      <w:lang w:eastAsia="uk-UA"/>
                     </w:rPr>
                     <w:drawing>
                       <wp:inline distT="0" distB="0" distL="0" distR="0">
@@ -1484,7 +1484,7 @@
                   <w:r>
                     <w:rPr>
                       <w:noProof/>
-                      <w:lang w:val="ru-RU" w:eastAsia="ru-RU"/>
+                      <w:lang w:eastAsia="uk-UA"/>
                     </w:rPr>
                     <w:drawing>
                       <wp:inline distT="0" distB="0" distL="0" distR="0">
@@ -1615,7 +1615,7 @@
       <w:r>
         <w:rPr>
           <w:noProof/>
-          <w:lang w:val="ru-RU" w:eastAsia="ru-RU"/>
+          <w:lang w:eastAsia="uk-UA"/>
         </w:rPr>
         <w:drawing>
           <wp:inline distT="0" distB="0" distL="0" distR="0">
@@ -1698,7 +1698,7 @@
       <w:r>
         <w:rPr>
           <w:noProof/>
-          <w:lang w:val="ru-RU" w:eastAsia="ru-RU"/>
+          <w:lang w:eastAsia="uk-UA"/>
         </w:rPr>
         <w:drawing>
           <wp:inline distT="0" distB="0" distL="0" distR="0" wp14:anchorId="3AC7F8DA" wp14:editId="24A287FC">
@@ -9314,7 +9314,7 @@
       <w:r>
         <w:rPr>
           <w:noProof/>
-          <w:lang w:val="ru-RU" w:eastAsia="ru-RU"/>
+          <w:lang w:eastAsia="uk-UA"/>
         </w:rPr>
         <w:drawing>
           <wp:inline distT="0" distB="0" distL="0" distR="0">
@@ -26278,7 +26278,7 @@
       <w:r>
         <w:rPr>
           <w:noProof/>
-          <w:lang w:val="ru-RU" w:eastAsia="ru-RU"/>
+          <w:lang w:eastAsia="uk-UA"/>
         </w:rPr>
         <w:drawing>
           <wp:inline distT="0" distB="0" distL="0" distR="0">
@@ -27723,34 +27723,6 @@
     <w:p>
       <w:pPr>
         <w:spacing w:after="0"/>
-        <w:ind w:left="709"/>
-        <w:rPr>
-          <w:color w:val="595959" w:themeColor="text1" w:themeTint="A6"/>
-        </w:rPr>
-      </w:pPr>
-    </w:p>
-    <w:p>
-      <w:pPr>
-        <w:spacing w:after="0"/>
-        <w:ind w:left="709"/>
-        <w:rPr>
-          <w:color w:val="595959" w:themeColor="text1" w:themeTint="A6"/>
-        </w:rPr>
-      </w:pPr>
-    </w:p>
-    <w:p>
-      <w:pPr>
-        <w:spacing w:after="0"/>
-        <w:ind w:left="709"/>
-        <w:rPr>
-          <w:color w:val="595959" w:themeColor="text1" w:themeTint="A6"/>
-        </w:rPr>
-      </w:pPr>
-    </w:p>
-    <w:p>
-      <w:pPr>
-        <w:spacing w:after="0"/>
-        <w:ind w:left="709"/>
         <w:rPr>
           <w:color w:val="595959" w:themeColor="text1" w:themeTint="A6"/>
         </w:rPr>
@@ -27815,6 +27787,7 @@
           <w:b/>
           <w:sz w:val="24"/>
         </w:rPr>
+        <w:lastRenderedPageBreak/>
         <w:t>Деструктуризація масиву</w:t>
       </w:r>
     </w:p>
@@ -29248,7 +29221,6 @@
           <w:color w:val="595959" w:themeColor="text1" w:themeTint="A6"/>
           <w:lang w:val="en-US"/>
         </w:rPr>
-        <w:lastRenderedPageBreak/>
         <w:t>let result = getFunction(2, 3)</w:t>
       </w:r>
     </w:p>
@@ -30392,6 +30364,7 @@
           <w:b/>
           <w:sz w:val="24"/>
         </w:rPr>
+        <w:lastRenderedPageBreak/>
         <w:t>Перегляд</w:t>
       </w:r>
       <w:r>
@@ -33320,6 +33293,42 @@
         </w:rPr>
         <w:t xml:space="preserve"> = 40</w:t>
       </w:r>
+    </w:p>
+    <w:p>
+      <w:pPr>
+        <w:spacing w:after="0"/>
+        <w:rPr>
+          <w:color w:val="808080" w:themeColor="background1" w:themeShade="80"/>
+          <w:lang w:val="ru-RU"/>
+        </w:rPr>
+      </w:pPr>
+    </w:p>
+    <w:p>
+      <w:pPr>
+        <w:spacing w:after="0"/>
+        <w:rPr>
+          <w:color w:val="808080" w:themeColor="background1" w:themeShade="80"/>
+          <w:lang w:val="ru-RU"/>
+        </w:rPr>
+      </w:pPr>
+    </w:p>
+    <w:p>
+      <w:pPr>
+        <w:spacing w:after="0"/>
+        <w:rPr>
+          <w:color w:val="808080" w:themeColor="background1" w:themeShade="80"/>
+          <w:lang w:val="ru-RU"/>
+        </w:rPr>
+      </w:pPr>
+    </w:p>
+    <w:p>
+      <w:pPr>
+        <w:spacing w:after="0"/>
+        <w:rPr>
+          <w:color w:val="808080" w:themeColor="background1" w:themeShade="80"/>
+          <w:lang w:val="ru-RU"/>
+        </w:rPr>
+      </w:pPr>
     </w:p>
     <w:p>
       <w:pPr>
@@ -37628,81 +37637,71 @@
     </w:p>
     <w:p>
       <w:pPr>
+        <w:rPr>
+          <w:lang w:val="ru-RU"/>
+        </w:rPr>
+      </w:pPr>
+      <w:r>
+        <w:rPr>
+          <w:shd w:val="clear" w:color="auto" w:fill="FFFFFF" w:themeFill="background1"/>
+        </w:rPr>
+        <w:t>«</w:t>
+      </w:r>
+      <w:r>
+        <w:rPr>
+          <w:b/>
+          <w:shd w:val="clear" w:color="auto" w:fill="FFFFFF" w:themeFill="background1"/>
+        </w:rPr>
+        <w:t>.</w:t>
+      </w:r>
+      <w:r>
+        <w:rPr>
+          <w:b/>
+          <w:shd w:val="clear" w:color="auto" w:fill="FFFFFF" w:themeFill="background1"/>
+          <w:lang w:val="en-US"/>
+        </w:rPr>
+        <w:t>indexOf</w:t>
+      </w:r>
+      <w:r>
+        <w:rPr>
+          <w:shd w:val="clear" w:color="auto" w:fill="FFFFFF" w:themeFill="background1"/>
+        </w:rPr>
+        <w:t>»</w:t>
+      </w:r>
+      <w:r>
+        <w:t xml:space="preserve">  </w:t>
+      </w:r>
+      <w:r>
+        <w:t xml:space="preserve"> </w:t>
+      </w:r>
+      <w:r>
+        <w:t>П</w:t>
+      </w:r>
+      <w:r>
+        <w:t xml:space="preserve">оверне індекс </w:t>
+      </w:r>
+      <w:r>
+        <w:rPr>
+          <w:b/>
+        </w:rPr>
+        <w:t>першого</w:t>
+      </w:r>
+      <w:r>
+        <w:rPr>
+          <w:b/>
+        </w:rPr>
+        <w:t xml:space="preserve"> зліва</w:t>
+      </w:r>
+      <w:r>
+        <w:t xml:space="preserve"> елемента</w:t>
+      </w:r>
+      <w:r>
+        <w:t xml:space="preserve"> значення якого = вказаному</w:t>
+      </w:r>
+    </w:p>
+    <w:p>
+      <w:pPr>
         <w:spacing w:after="120"/>
-      </w:pPr>
-      <w:r>
-        <w:rPr>
-          <w:shd w:val="clear" w:color="auto" w:fill="FFFFFF" w:themeFill="background1"/>
-        </w:rPr>
-        <w:t>«</w:t>
-      </w:r>
-      <w:r>
-        <w:rPr>
-          <w:b/>
-          <w:shd w:val="clear" w:color="auto" w:fill="FFFFFF" w:themeFill="background1"/>
-        </w:rPr>
-        <w:t>.</w:t>
-      </w:r>
-      <w:r>
-        <w:rPr>
-          <w:b/>
-          <w:shd w:val="clear" w:color="auto" w:fill="FFFFFF" w:themeFill="background1"/>
-          <w:lang w:val="en-US"/>
-        </w:rPr>
-        <w:t>indexOf</w:t>
-      </w:r>
-      <w:r>
-        <w:rPr>
-          <w:shd w:val="clear" w:color="auto" w:fill="FFFFFF" w:themeFill="background1"/>
-        </w:rPr>
-        <w:t>»</w:t>
-      </w:r>
-      <w:r>
-        <w:t xml:space="preserve">  </w:t>
-      </w:r>
-      <w:r>
-        <w:t xml:space="preserve"> </w:t>
-      </w:r>
-      <w:r>
-        <w:t>Поверне</w:t>
-      </w:r>
-      <w:r>
-        <w:t xml:space="preserve"> індекс</w:t>
-      </w:r>
-      <w:r>
-        <w:t xml:space="preserve"> </w:t>
-      </w:r>
-      <w:r>
-        <w:rPr>
-          <w:b/>
-        </w:rPr>
-        <w:t>першого</w:t>
-      </w:r>
-      <w:r>
-        <w:t xml:space="preserve"> елемента</w:t>
-      </w:r>
-      <w:r>
-        <w:t xml:space="preserve"> (починаючи </w:t>
-      </w:r>
-      <w:r>
-        <w:rPr>
-          <w:b/>
-        </w:rPr>
-        <w:t>зліва</w:t>
-      </w:r>
-      <w:r>
-        <w:t>)</w:t>
-      </w:r>
-      <w:r>
-        <w:t>, значення якого дорівнює вказаному</w:t>
-      </w:r>
-      <w:r>
-        <w:t>.</w:t>
-      </w:r>
-    </w:p>
-    <w:p>
-      <w:pPr>
-        <w:ind w:left="567"/>
       </w:pPr>
       <w:r>
         <w:rPr>
@@ -38245,54 +38244,34 @@
         <w:t xml:space="preserve"> </w:t>
       </w:r>
       <w:r>
-        <w:rPr>
-          <w:lang w:val="ru-RU"/>
-        </w:rPr>
-        <w:t xml:space="preserve">Поверне індекс </w:t>
-      </w:r>
-      <w:r>
-        <w:rPr>
-          <w:b/>
-          <w:lang w:val="ru-RU"/>
+        <w:t>П</w:t>
+      </w:r>
+      <w:bookmarkStart w:id="0" w:name="_GoBack"/>
+      <w:bookmarkEnd w:id="0"/>
+      <w:r>
+        <w:t xml:space="preserve">оверне індекс </w:t>
+      </w:r>
+      <w:r>
+        <w:rPr>
+          <w:b/>
         </w:rPr>
         <w:t>першого</w:t>
       </w:r>
       <w:r>
         <w:rPr>
-          <w:lang w:val="ru-RU"/>
-        </w:rPr>
-        <w:t xml:space="preserve"> елемента</w:t>
-      </w:r>
-      <w:r>
-        <w:rPr>
-          <w:lang w:val="ru-RU"/>
-        </w:rPr>
-        <w:t xml:space="preserve"> </w:t>
-      </w:r>
-      <w:r>
-        <w:rPr>
-          <w:lang w:val="ru-RU"/>
-        </w:rPr>
-        <w:t xml:space="preserve">(починаючи </w:t>
-      </w:r>
-      <w:r>
-        <w:rPr>
-          <w:b/>
-          <w:lang w:val="ru-RU"/>
-        </w:rPr>
-        <w:t>зправа</w:t>
-      </w:r>
-      <w:r>
-        <w:rPr>
-          <w:lang w:val="ru-RU"/>
-        </w:rPr>
-        <w:t>), значення якого дорівнює вказаному.</w:t>
-      </w:r>
-    </w:p>
-    <w:p>
-      <w:pPr>
-        <w:spacing w:after="0"/>
-        <w:ind w:left="567"/>
+          <w:b/>
+        </w:rPr>
+        <w:t xml:space="preserve"> зправа</w:t>
+      </w:r>
+      <w:r>
+        <w:t xml:space="preserve"> елемента </w:t>
+      </w:r>
+      <w:r>
+        <w:t>значення якого = вказаному</w:t>
+      </w:r>
+    </w:p>
+    <w:p>
+      <w:pPr>
         <w:rPr>
           <w:color w:val="A6A6A6" w:themeColor="background1" w:themeShade="A6"/>
           <w:sz w:val="20"/>
@@ -40549,6 +40528,12 @@
       </w:r>
       <w:r>
         <w:rPr>
+          <w:b/>
+        </w:rPr>
+        <w:t>е</w:t>
+      </w:r>
+      <w:r>
+        <w:rPr>
           <w:lang w:val="ru-RU"/>
         </w:rPr>
         <w:t>»</w:t>
@@ -41650,8 +41635,6 @@
         </w:rPr>
         <w:t>(</w:t>
       </w:r>
-      <w:bookmarkStart w:id="0" w:name="_GoBack"/>
-      <w:bookmarkEnd w:id="0"/>
       <w:r>
         <w:rPr>
           <w:color w:val="595959" w:themeColor="text1" w:themeTint="A6"/>
@@ -45018,7 +45001,7 @@
 </file>
 
 <file path=word/endnotes.xml><?xml version="1.0" encoding="utf-8"?>
-<w:endnotes xmlns:wpc="http://schemas.microsoft.com/office/word/2010/wordprocessingCanvas" xmlns:mc="http://schemas.openxmlformats.org/markup-compatibility/2006" xmlns:o="urn:schemas-microsoft-com:office:office" xmlns:r="http://schemas.openxmlformats.org/officeDocument/2006/relationships" xmlns:m="http://schemas.openxmlformats.org/officeDocument/2006/math" xmlns:v="urn:schemas-microsoft-com:vml" xmlns:wp14="http://schemas.microsoft.com/office/word/2010/wordprocessingDrawing" xmlns:wp="http://schemas.openxmlformats.org/drawingml/2006/wordprocessingDrawing" xmlns:w10="urn:schemas-microsoft-com:office:word" xmlns:w="http://schemas.openxmlformats.org/wordprocessingml/2006/main" xmlns:w14="http://schemas.microsoft.com/office/word/2010/wordml" xmlns:w15="http://schemas.microsoft.com/office/word/2012/wordml" xmlns:wpg="http://schemas.microsoft.com/office/word/2010/wordprocessingGroup" xmlns:wpi="http://schemas.microsoft.com/office/word/2010/wordprocessingInk" xmlns:wne="http://schemas.microsoft.com/office/word/2006/wordml" xmlns:wps="http://schemas.microsoft.com/office/word/2010/wordprocessingShape" mc:Ignorable="w14 w15 wp14">
+<w:endnotes xmlns:wpc="http://schemas.microsoft.com/office/word/2010/wordprocessingCanvas" xmlns:cx="http://schemas.microsoft.com/office/drawing/2014/chartex" xmlns:mc="http://schemas.openxmlformats.org/markup-compatibility/2006" xmlns:o="urn:schemas-microsoft-com:office:office" xmlns:r="http://schemas.openxmlformats.org/officeDocument/2006/relationships" xmlns:m="http://schemas.openxmlformats.org/officeDocument/2006/math" xmlns:v="urn:schemas-microsoft-com:vml" xmlns:wp14="http://schemas.microsoft.com/office/word/2010/wordprocessingDrawing" xmlns:wp="http://schemas.openxmlformats.org/drawingml/2006/wordprocessingDrawing" xmlns:w10="urn:schemas-microsoft-com:office:word" xmlns:w="http://schemas.openxmlformats.org/wordprocessingml/2006/main" xmlns:w14="http://schemas.microsoft.com/office/word/2010/wordml" xmlns:w15="http://schemas.microsoft.com/office/word/2012/wordml" xmlns:w16se="http://schemas.microsoft.com/office/word/2015/wordml/symex" xmlns:wpg="http://schemas.microsoft.com/office/word/2010/wordprocessingGroup" xmlns:wpi="http://schemas.microsoft.com/office/word/2010/wordprocessingInk" xmlns:wne="http://schemas.microsoft.com/office/word/2006/wordml" xmlns:wps="http://schemas.microsoft.com/office/word/2010/wordprocessingShape" mc:Ignorable="w14 w15 w16se wp14">
   <w:endnote w:type="separator" w:id="-1">
     <w:p>
       <w:pPr>
@@ -45043,7 +45026,7 @@
 </file>
 
 <file path=word/footnotes.xml><?xml version="1.0" encoding="utf-8"?>
-<w:footnotes xmlns:wpc="http://schemas.microsoft.com/office/word/2010/wordprocessingCanvas" xmlns:mc="http://schemas.openxmlformats.org/markup-compatibility/2006" xmlns:o="urn:schemas-microsoft-com:office:office" xmlns:r="http://schemas.openxmlformats.org/officeDocument/2006/relationships" xmlns:m="http://schemas.openxmlformats.org/officeDocument/2006/math" xmlns:v="urn:schemas-microsoft-com:vml" xmlns:wp14="http://schemas.microsoft.com/office/word/2010/wordprocessingDrawing" xmlns:wp="http://schemas.openxmlformats.org/drawingml/2006/wordprocessingDrawing" xmlns:w10="urn:schemas-microsoft-com:office:word" xmlns:w="http://schemas.openxmlformats.org/wordprocessingml/2006/main" xmlns:w14="http://schemas.microsoft.com/office/word/2010/wordml" xmlns:w15="http://schemas.microsoft.com/office/word/2012/wordml" xmlns:wpg="http://schemas.microsoft.com/office/word/2010/wordprocessingGroup" xmlns:wpi="http://schemas.microsoft.com/office/word/2010/wordprocessingInk" xmlns:wne="http://schemas.microsoft.com/office/word/2006/wordml" xmlns:wps="http://schemas.microsoft.com/office/word/2010/wordprocessingShape" mc:Ignorable="w14 w15 wp14">
+<w:footnotes xmlns:wpc="http://schemas.microsoft.com/office/word/2010/wordprocessingCanvas" xmlns:cx="http://schemas.microsoft.com/office/drawing/2014/chartex" xmlns:mc="http://schemas.openxmlformats.org/markup-compatibility/2006" xmlns:o="urn:schemas-microsoft-com:office:office" xmlns:r="http://schemas.openxmlformats.org/officeDocument/2006/relationships" xmlns:m="http://schemas.openxmlformats.org/officeDocument/2006/math" xmlns:v="urn:schemas-microsoft-com:vml" xmlns:wp14="http://schemas.microsoft.com/office/word/2010/wordprocessingDrawing" xmlns:wp="http://schemas.openxmlformats.org/drawingml/2006/wordprocessingDrawing" xmlns:w10="urn:schemas-microsoft-com:office:word" xmlns:w="http://schemas.openxmlformats.org/wordprocessingml/2006/main" xmlns:w14="http://schemas.microsoft.com/office/word/2010/wordml" xmlns:w15="http://schemas.microsoft.com/office/word/2012/wordml" xmlns:w16se="http://schemas.microsoft.com/office/word/2015/wordml/symex" xmlns:wpg="http://schemas.microsoft.com/office/word/2010/wordprocessingGroup" xmlns:wpi="http://schemas.microsoft.com/office/word/2010/wordprocessingInk" xmlns:wne="http://schemas.microsoft.com/office/word/2006/wordml" xmlns:wps="http://schemas.microsoft.com/office/word/2010/wordprocessingShape" mc:Ignorable="w14 w15 w16se wp14">
   <w:footnote w:type="separator" w:id="-1">
     <w:p>
       <w:pPr>
@@ -45068,7 +45051,7 @@
 </file>
 
 <file path=word/header1.xml><?xml version="1.0" encoding="utf-8"?>
-<w:hdr xmlns:wpc="http://schemas.microsoft.com/office/word/2010/wordprocessingCanvas" xmlns:mc="http://schemas.openxmlformats.org/markup-compatibility/2006" xmlns:o="urn:schemas-microsoft-com:office:office" xmlns:r="http://schemas.openxmlformats.org/officeDocument/2006/relationships" xmlns:m="http://schemas.openxmlformats.org/officeDocument/2006/math" xmlns:v="urn:schemas-microsoft-com:vml" xmlns:wp14="http://schemas.microsoft.com/office/word/2010/wordprocessingDrawing" xmlns:wp="http://schemas.openxmlformats.org/drawingml/2006/wordprocessingDrawing" xmlns:w10="urn:schemas-microsoft-com:office:word" xmlns:w="http://schemas.openxmlformats.org/wordprocessingml/2006/main" xmlns:w14="http://schemas.microsoft.com/office/word/2010/wordml" xmlns:w15="http://schemas.microsoft.com/office/word/2012/wordml" xmlns:wpg="http://schemas.microsoft.com/office/word/2010/wordprocessingGroup" xmlns:wpi="http://schemas.microsoft.com/office/word/2010/wordprocessingInk" xmlns:wne="http://schemas.microsoft.com/office/word/2006/wordml" xmlns:wps="http://schemas.microsoft.com/office/word/2010/wordprocessingShape" mc:Ignorable="w14 w15 wp14">
+<w:hdr xmlns:wpc="http://schemas.microsoft.com/office/word/2010/wordprocessingCanvas" xmlns:cx="http://schemas.microsoft.com/office/drawing/2014/chartex" xmlns:mc="http://schemas.openxmlformats.org/markup-compatibility/2006" xmlns:o="urn:schemas-microsoft-com:office:office" xmlns:r="http://schemas.openxmlformats.org/officeDocument/2006/relationships" xmlns:m="http://schemas.openxmlformats.org/officeDocument/2006/math" xmlns:v="urn:schemas-microsoft-com:vml" xmlns:wp14="http://schemas.microsoft.com/office/word/2010/wordprocessingDrawing" xmlns:wp="http://schemas.openxmlformats.org/drawingml/2006/wordprocessingDrawing" xmlns:w10="urn:schemas-microsoft-com:office:word" xmlns:w="http://schemas.openxmlformats.org/wordprocessingml/2006/main" xmlns:w14="http://schemas.microsoft.com/office/word/2010/wordml" xmlns:w15="http://schemas.microsoft.com/office/word/2012/wordml" xmlns:w16se="http://schemas.microsoft.com/office/word/2015/wordml/symex" xmlns:wpg="http://schemas.microsoft.com/office/word/2010/wordprocessingGroup" xmlns:wpi="http://schemas.microsoft.com/office/word/2010/wordprocessingInk" xmlns:wne="http://schemas.microsoft.com/office/word/2006/wordml" xmlns:wps="http://schemas.microsoft.com/office/word/2010/wordprocessingShape" mc:Ignorable="w14 w15 w16se wp14">
   <w:sdt>
     <w:sdtPr>
       <w:id w:val="365038866"/>
@@ -45077,7 +45060,6 @@
         <w:docPartUnique/>
       </w:docPartObj>
     </w:sdtPr>
-    <w:sdtEndPr/>
     <w:sdtContent>
       <w:p>
         <w:pPr>
@@ -45116,8 +45098,8 @@
 </file>
 
 <file path=word/numbering.xml><?xml version="1.0" encoding="utf-8"?>
-<w:numbering xmlns:wpc="http://schemas.microsoft.com/office/word/2010/wordprocessingCanvas" xmlns:mc="http://schemas.openxmlformats.org/markup-compatibility/2006" xmlns:o="urn:schemas-microsoft-com:office:office" xmlns:r="http://schemas.openxmlformats.org/officeDocument/2006/relationships" xmlns:m="http://schemas.openxmlformats.org/officeDocument/2006/math" xmlns:v="urn:schemas-microsoft-com:vml" xmlns:wp14="http://schemas.microsoft.com/office/word/2010/wordprocessingDrawing" xmlns:wp="http://schemas.openxmlformats.org/drawingml/2006/wordprocessingDrawing" xmlns:w10="urn:schemas-microsoft-com:office:word" xmlns:w="http://schemas.openxmlformats.org/wordprocessingml/2006/main" xmlns:w14="http://schemas.microsoft.com/office/word/2010/wordml" xmlns:w15="http://schemas.microsoft.com/office/word/2012/wordml" xmlns:wpg="http://schemas.microsoft.com/office/word/2010/wordprocessingGroup" xmlns:wpi="http://schemas.microsoft.com/office/word/2010/wordprocessingInk" xmlns:wne="http://schemas.microsoft.com/office/word/2006/wordml" xmlns:wps="http://schemas.microsoft.com/office/word/2010/wordprocessingShape" mc:Ignorable="w14 w15 wp14">
-  <w:abstractNum w:abstractNumId="0">
+<w:numbering xmlns:wpc="http://schemas.microsoft.com/office/word/2010/wordprocessingCanvas" xmlns:cx="http://schemas.microsoft.com/office/drawing/2014/chartex" xmlns:mc="http://schemas.openxmlformats.org/markup-compatibility/2006" xmlns:o="urn:schemas-microsoft-com:office:office" xmlns:r="http://schemas.openxmlformats.org/officeDocument/2006/relationships" xmlns:m="http://schemas.openxmlformats.org/officeDocument/2006/math" xmlns:v="urn:schemas-microsoft-com:vml" xmlns:wp14="http://schemas.microsoft.com/office/word/2010/wordprocessingDrawing" xmlns:wp="http://schemas.openxmlformats.org/drawingml/2006/wordprocessingDrawing" xmlns:w10="urn:schemas-microsoft-com:office:word" xmlns:w="http://schemas.openxmlformats.org/wordprocessingml/2006/main" xmlns:w14="http://schemas.microsoft.com/office/word/2010/wordml" xmlns:w15="http://schemas.microsoft.com/office/word/2012/wordml" xmlns:w16se="http://schemas.microsoft.com/office/word/2015/wordml/symex" xmlns:wpg="http://schemas.microsoft.com/office/word/2010/wordprocessingGroup" xmlns:wpi="http://schemas.microsoft.com/office/word/2010/wordprocessingInk" xmlns:wne="http://schemas.microsoft.com/office/word/2006/wordml" xmlns:wps="http://schemas.microsoft.com/office/word/2010/wordprocessingShape" mc:Ignorable="w14 w15 w16se wp14">
+  <w:abstractNum w:abstractNumId="0" w15:restartNumberingAfterBreak="0">
     <w:nsid w:val="005021AC"/>
     <w:multiLevelType w:val="multilevel"/>
     <w:tmpl w:val="0548E2BC"/>
@@ -45266,7 +45248,7 @@
       </w:rPr>
     </w:lvl>
   </w:abstractNum>
-  <w:abstractNum w:abstractNumId="1">
+  <w:abstractNum w:abstractNumId="1" w15:restartNumberingAfterBreak="0">
     <w:nsid w:val="06DA0C79"/>
     <w:multiLevelType w:val="hybridMultilevel"/>
     <w:tmpl w:val="7F660B92"/>
@@ -45379,7 +45361,7 @@
       </w:rPr>
     </w:lvl>
   </w:abstractNum>
-  <w:abstractNum w:abstractNumId="2">
+  <w:abstractNum w:abstractNumId="2" w15:restartNumberingAfterBreak="0">
     <w:nsid w:val="07F9060A"/>
     <w:multiLevelType w:val="hybridMultilevel"/>
     <w:tmpl w:val="171E54E8"/>
@@ -45491,7 +45473,7 @@
       </w:rPr>
     </w:lvl>
   </w:abstractNum>
-  <w:abstractNum w:abstractNumId="3">
+  <w:abstractNum w:abstractNumId="3" w15:restartNumberingAfterBreak="0">
     <w:nsid w:val="0B1259C4"/>
     <w:multiLevelType w:val="hybridMultilevel"/>
     <w:tmpl w:val="97366A9A"/>
@@ -45577,7 +45559,7 @@
       </w:pPr>
     </w:lvl>
   </w:abstractNum>
-  <w:abstractNum w:abstractNumId="4">
+  <w:abstractNum w:abstractNumId="4" w15:restartNumberingAfterBreak="0">
     <w:nsid w:val="19877EA7"/>
     <w:multiLevelType w:val="hybridMultilevel"/>
     <w:tmpl w:val="B63EE606"/>
@@ -45690,7 +45672,7 @@
       </w:rPr>
     </w:lvl>
   </w:abstractNum>
-  <w:abstractNum w:abstractNumId="5">
+  <w:abstractNum w:abstractNumId="5" w15:restartNumberingAfterBreak="0">
     <w:nsid w:val="1D015E11"/>
     <w:multiLevelType w:val="hybridMultilevel"/>
     <w:tmpl w:val="D2E2B2FC"/>
@@ -45776,7 +45758,7 @@
       </w:pPr>
     </w:lvl>
   </w:abstractNum>
-  <w:abstractNum w:abstractNumId="6">
+  <w:abstractNum w:abstractNumId="6" w15:restartNumberingAfterBreak="0">
     <w:nsid w:val="24C71E2E"/>
     <w:multiLevelType w:val="hybridMultilevel"/>
     <w:tmpl w:val="954882F6"/>
@@ -45862,7 +45844,7 @@
       </w:pPr>
     </w:lvl>
   </w:abstractNum>
-  <w:abstractNum w:abstractNumId="7">
+  <w:abstractNum w:abstractNumId="7" w15:restartNumberingAfterBreak="0">
     <w:nsid w:val="286141B0"/>
     <w:multiLevelType w:val="hybridMultilevel"/>
     <w:tmpl w:val="64906592"/>
@@ -45975,7 +45957,7 @@
       </w:rPr>
     </w:lvl>
   </w:abstractNum>
-  <w:abstractNum w:abstractNumId="8">
+  <w:abstractNum w:abstractNumId="8" w15:restartNumberingAfterBreak="0">
     <w:nsid w:val="345E2FCF"/>
     <w:multiLevelType w:val="hybridMultilevel"/>
     <w:tmpl w:val="857AFF3E"/>
@@ -46061,7 +46043,7 @@
       </w:pPr>
     </w:lvl>
   </w:abstractNum>
-  <w:abstractNum w:abstractNumId="9">
+  <w:abstractNum w:abstractNumId="9" w15:restartNumberingAfterBreak="0">
     <w:nsid w:val="3A981468"/>
     <w:multiLevelType w:val="hybridMultilevel"/>
     <w:tmpl w:val="071E7714"/>
@@ -46150,7 +46132,7 @@
       </w:pPr>
     </w:lvl>
   </w:abstractNum>
-  <w:abstractNum w:abstractNumId="10">
+  <w:abstractNum w:abstractNumId="10" w15:restartNumberingAfterBreak="0">
     <w:nsid w:val="40E5474B"/>
     <w:multiLevelType w:val="hybridMultilevel"/>
     <w:tmpl w:val="91D2BD6E"/>
@@ -46236,7 +46218,7 @@
       </w:pPr>
     </w:lvl>
   </w:abstractNum>
-  <w:abstractNum w:abstractNumId="11">
+  <w:abstractNum w:abstractNumId="11" w15:restartNumberingAfterBreak="0">
     <w:nsid w:val="443D0C62"/>
     <w:multiLevelType w:val="hybridMultilevel"/>
     <w:tmpl w:val="54D60E7A"/>
@@ -46348,7 +46330,7 @@
       </w:rPr>
     </w:lvl>
   </w:abstractNum>
-  <w:abstractNum w:abstractNumId="12">
+  <w:abstractNum w:abstractNumId="12" w15:restartNumberingAfterBreak="0">
     <w:nsid w:val="52624138"/>
     <w:multiLevelType w:val="hybridMultilevel"/>
     <w:tmpl w:val="79040A8E"/>
@@ -46461,7 +46443,7 @@
       </w:rPr>
     </w:lvl>
   </w:abstractNum>
-  <w:abstractNum w:abstractNumId="13">
+  <w:abstractNum w:abstractNumId="13" w15:restartNumberingAfterBreak="0">
     <w:nsid w:val="54160B86"/>
     <w:multiLevelType w:val="hybridMultilevel"/>
     <w:tmpl w:val="78887A84"/>
@@ -46574,7 +46556,7 @@
       </w:rPr>
     </w:lvl>
   </w:abstractNum>
-  <w:abstractNum w:abstractNumId="14">
+  <w:abstractNum w:abstractNumId="14" w15:restartNumberingAfterBreak="0">
     <w:nsid w:val="578D0288"/>
     <w:multiLevelType w:val="hybridMultilevel"/>
     <w:tmpl w:val="5BB25162"/>
@@ -46689,7 +46671,7 @@
       </w:rPr>
     </w:lvl>
   </w:abstractNum>
-  <w:abstractNum w:abstractNumId="15">
+  <w:abstractNum w:abstractNumId="15" w15:restartNumberingAfterBreak="0">
     <w:nsid w:val="58272B90"/>
     <w:multiLevelType w:val="hybridMultilevel"/>
     <w:tmpl w:val="352C2E28"/>
@@ -46802,7 +46784,7 @@
       </w:rPr>
     </w:lvl>
   </w:abstractNum>
-  <w:abstractNum w:abstractNumId="16">
+  <w:abstractNum w:abstractNumId="16" w15:restartNumberingAfterBreak="0">
     <w:nsid w:val="67810337"/>
     <w:multiLevelType w:val="hybridMultilevel"/>
     <w:tmpl w:val="1E88A302"/>
@@ -46915,7 +46897,7 @@
       </w:rPr>
     </w:lvl>
   </w:abstractNum>
-  <w:abstractNum w:abstractNumId="17">
+  <w:abstractNum w:abstractNumId="17" w15:restartNumberingAfterBreak="0">
     <w:nsid w:val="71A518BB"/>
     <w:multiLevelType w:val="hybridMultilevel"/>
     <w:tmpl w:val="EA6A7F84"/>
@@ -47028,7 +47010,7 @@
       </w:rPr>
     </w:lvl>
   </w:abstractNum>
-  <w:abstractNum w:abstractNumId="18">
+  <w:abstractNum w:abstractNumId="18" w15:restartNumberingAfterBreak="0">
     <w:nsid w:val="7FF23385"/>
     <w:multiLevelType w:val="hybridMultilevel"/>
     <w:tmpl w:val="DEDC1EEC"/>
@@ -47179,7 +47161,7 @@
 </file>
 
 <file path=word/styles.xml><?xml version="1.0" encoding="utf-8"?>
-<w:styles xmlns:mc="http://schemas.openxmlformats.org/markup-compatibility/2006" xmlns:r="http://schemas.openxmlformats.org/officeDocument/2006/relationships" xmlns:w="http://schemas.openxmlformats.org/wordprocessingml/2006/main" xmlns:w14="http://schemas.microsoft.com/office/word/2010/wordml" xmlns:w15="http://schemas.microsoft.com/office/word/2012/wordml" mc:Ignorable="w14 w15">
+<w:styles xmlns:mc="http://schemas.openxmlformats.org/markup-compatibility/2006" xmlns:r="http://schemas.openxmlformats.org/officeDocument/2006/relationships" xmlns:w="http://schemas.openxmlformats.org/wordprocessingml/2006/main" xmlns:w14="http://schemas.microsoft.com/office/word/2010/wordml" xmlns:w15="http://schemas.microsoft.com/office/word/2012/wordml" xmlns:w16se="http://schemas.microsoft.com/office/word/2015/wordml/symex" mc:Ignorable="w14 w15 w16se">
   <w:docDefaults>
     <w:rPrDefault>
       <w:rPr>
@@ -47666,7 +47648,6 @@
       <w:spacing w:after="0" w:line="240" w:lineRule="auto"/>
     </w:pPr>
     <w:tblPr>
-      <w:tblInd w:w="0" w:type="dxa"/>
       <w:tblBorders>
         <w:top w:val="single" w:sz="4" w:space="0" w:color="auto"/>
         <w:left w:val="single" w:sz="4" w:space="0" w:color="auto"/>
@@ -47675,12 +47656,6 @@
         <w:insideH w:val="single" w:sz="4" w:space="0" w:color="auto"/>
         <w:insideV w:val="single" w:sz="4" w:space="0" w:color="auto"/>
       </w:tblBorders>
-      <w:tblCellMar>
-        <w:top w:w="0" w:type="dxa"/>
-        <w:left w:w="108" w:type="dxa"/>
-        <w:bottom w:w="0" w:type="dxa"/>
-        <w:right w:w="108" w:type="dxa"/>
-      </w:tblCellMar>
     </w:tblPr>
   </w:style>
   <w:style w:type="paragraph" w:styleId="z-">
@@ -47856,7 +47831,6 @@
     <w:tblPr>
       <w:tblStyleRowBandSize w:val="1"/>
       <w:tblStyleColBandSize w:val="1"/>
-      <w:tblInd w:w="0" w:type="dxa"/>
       <w:tblBorders>
         <w:top w:val="single" w:sz="4" w:space="0" w:color="BFBFBF" w:themeColor="background1" w:themeShade="BF"/>
         <w:left w:val="single" w:sz="4" w:space="0" w:color="BFBFBF" w:themeColor="background1" w:themeShade="BF"/>
@@ -47865,12 +47839,6 @@
         <w:insideH w:val="single" w:sz="4" w:space="0" w:color="BFBFBF" w:themeColor="background1" w:themeShade="BF"/>
         <w:insideV w:val="single" w:sz="4" w:space="0" w:color="BFBFBF" w:themeColor="background1" w:themeShade="BF"/>
       </w:tblBorders>
-      <w:tblCellMar>
-        <w:top w:w="0" w:type="dxa"/>
-        <w:left w:w="108" w:type="dxa"/>
-        <w:bottom w:w="0" w:type="dxa"/>
-        <w:right w:w="108" w:type="dxa"/>
-      </w:tblCellMar>
     </w:tblPr>
     <w:tblStylePr w:type="firstRow">
       <w:rPr>
@@ -47926,17 +47894,10 @@
     <w:tblPr>
       <w:tblStyleRowBandSize w:val="1"/>
       <w:tblStyleColBandSize w:val="1"/>
-      <w:tblInd w:w="0" w:type="dxa"/>
       <w:tblBorders>
         <w:top w:val="single" w:sz="4" w:space="0" w:color="7F7F7F" w:themeColor="text1" w:themeTint="80"/>
         <w:bottom w:val="single" w:sz="4" w:space="0" w:color="7F7F7F" w:themeColor="text1" w:themeTint="80"/>
       </w:tblBorders>
-      <w:tblCellMar>
-        <w:top w:w="0" w:type="dxa"/>
-        <w:left w:w="108" w:type="dxa"/>
-        <w:bottom w:w="0" w:type="dxa"/>
-        <w:right w:w="108" w:type="dxa"/>
-      </w:tblCellMar>
     </w:tblPr>
     <w:tblStylePr w:type="firstRow">
       <w:rPr>
@@ -48013,13 +47974,6 @@
     <w:tblPr>
       <w:tblStyleRowBandSize w:val="1"/>
       <w:tblStyleColBandSize w:val="1"/>
-      <w:tblInd w:w="0" w:type="dxa"/>
-      <w:tblCellMar>
-        <w:top w:w="0" w:type="dxa"/>
-        <w:left w:w="108" w:type="dxa"/>
-        <w:bottom w:w="0" w:type="dxa"/>
-        <w:right w:w="108" w:type="dxa"/>
-      </w:tblCellMar>
     </w:tblPr>
     <w:tblStylePr w:type="firstRow">
       <w:rPr>
@@ -48113,13 +48067,6 @@
     <w:tblPr>
       <w:tblStyleRowBandSize w:val="1"/>
       <w:tblStyleColBandSize w:val="1"/>
-      <w:tblInd w:w="0" w:type="dxa"/>
-      <w:tblCellMar>
-        <w:top w:w="0" w:type="dxa"/>
-        <w:left w:w="108" w:type="dxa"/>
-        <w:bottom w:w="0" w:type="dxa"/>
-        <w:right w:w="108" w:type="dxa"/>
-      </w:tblCellMar>
     </w:tblPr>
     <w:tblStylePr w:type="firstRow">
       <w:rPr>
@@ -48238,7 +48185,6 @@
       <w:spacing w:after="0" w:line="240" w:lineRule="auto"/>
     </w:pPr>
     <w:tblPr>
-      <w:tblInd w:w="0" w:type="dxa"/>
       <w:tblBorders>
         <w:top w:val="single" w:sz="4" w:space="0" w:color="BFBFBF" w:themeColor="background1" w:themeShade="BF"/>
         <w:left w:val="single" w:sz="4" w:space="0" w:color="BFBFBF" w:themeColor="background1" w:themeShade="BF"/>
@@ -48247,12 +48193,6 @@
         <w:insideH w:val="single" w:sz="4" w:space="0" w:color="BFBFBF" w:themeColor="background1" w:themeShade="BF"/>
         <w:insideV w:val="single" w:sz="4" w:space="0" w:color="BFBFBF" w:themeColor="background1" w:themeShade="BF"/>
       </w:tblBorders>
-      <w:tblCellMar>
-        <w:top w:w="0" w:type="dxa"/>
-        <w:left w:w="108" w:type="dxa"/>
-        <w:bottom w:w="0" w:type="dxa"/>
-        <w:right w:w="108" w:type="dxa"/>
-      </w:tblCellMar>
     </w:tblPr>
   </w:style>
   <w:style w:type="table" w:styleId="-15">
@@ -48266,7 +48206,6 @@
     <w:tblPr>
       <w:tblStyleRowBandSize w:val="1"/>
       <w:tblStyleColBandSize w:val="1"/>
-      <w:tblInd w:w="0" w:type="dxa"/>
       <w:tblBorders>
         <w:top w:val="single" w:sz="4" w:space="0" w:color="B4C6E7" w:themeColor="accent5" w:themeTint="66"/>
         <w:left w:val="single" w:sz="4" w:space="0" w:color="B4C6E7" w:themeColor="accent5" w:themeTint="66"/>
@@ -48275,12 +48214,6 @@
         <w:insideH w:val="single" w:sz="4" w:space="0" w:color="B4C6E7" w:themeColor="accent5" w:themeTint="66"/>
         <w:insideV w:val="single" w:sz="4" w:space="0" w:color="B4C6E7" w:themeColor="accent5" w:themeTint="66"/>
       </w:tblBorders>
-      <w:tblCellMar>
-        <w:top w:w="0" w:type="dxa"/>
-        <w:left w:w="108" w:type="dxa"/>
-        <w:bottom w:w="0" w:type="dxa"/>
-        <w:right w:w="108" w:type="dxa"/>
-      </w:tblCellMar>
     </w:tblPr>
     <w:tblStylePr w:type="firstRow">
       <w:rPr>
@@ -48330,7 +48263,6 @@
     <w:tblPr>
       <w:tblStyleRowBandSize w:val="1"/>
       <w:tblStyleColBandSize w:val="1"/>
-      <w:tblInd w:w="0" w:type="dxa"/>
       <w:tblBorders>
         <w:top w:val="single" w:sz="4" w:space="0" w:color="FFFFFF" w:themeColor="background1"/>
         <w:left w:val="single" w:sz="4" w:space="0" w:color="FFFFFF" w:themeColor="background1"/>
@@ -48339,12 +48271,6 @@
         <w:insideH w:val="single" w:sz="4" w:space="0" w:color="FFFFFF" w:themeColor="background1"/>
         <w:insideV w:val="single" w:sz="4" w:space="0" w:color="FFFFFF" w:themeColor="background1"/>
       </w:tblBorders>
-      <w:tblCellMar>
-        <w:top w:w="0" w:type="dxa"/>
-        <w:left w:w="108" w:type="dxa"/>
-        <w:bottom w:w="0" w:type="dxa"/>
-        <w:right w:w="108" w:type="dxa"/>
-      </w:tblCellMar>
     </w:tblPr>
     <w:tcPr>
       <w:shd w:val="clear" w:color="auto" w:fill="E2EFD9" w:themeFill="accent6" w:themeFillTint="33"/>
@@ -48443,7 +48369,6 @@
     <w:tblPr>
       <w:tblStyleRowBandSize w:val="1"/>
       <w:tblStyleColBandSize w:val="1"/>
-      <w:tblInd w:w="0" w:type="dxa"/>
       <w:tblBorders>
         <w:top w:val="single" w:sz="4" w:space="0" w:color="D9D9D9" w:themeColor="background1" w:themeShade="D9"/>
         <w:left w:val="single" w:sz="4" w:space="0" w:color="D9D9D9" w:themeColor="background1" w:themeShade="D9"/>
@@ -48452,12 +48377,6 @@
         <w:insideH w:val="single" w:sz="4" w:space="0" w:color="D9D9D9" w:themeColor="background1" w:themeShade="D9"/>
         <w:insideV w:val="single" w:sz="4" w:space="0" w:color="D9D9D9" w:themeColor="background1" w:themeShade="D9"/>
       </w:tblBorders>
-      <w:tblCellMar>
-        <w:top w:w="0" w:type="dxa"/>
-        <w:left w:w="108" w:type="dxa"/>
-        <w:bottom w:w="0" w:type="dxa"/>
-        <w:right w:w="108" w:type="dxa"/>
-      </w:tblCellMar>
     </w:tblPr>
     <w:tblStylePr w:type="firstRow">
       <w:rPr>
@@ -48529,7 +48448,6 @@
     <w:tblPr>
       <w:tblStyleRowBandSize w:val="1"/>
       <w:tblStyleColBandSize w:val="1"/>
-      <w:tblInd w:w="0" w:type="dxa"/>
       <w:tblBorders>
         <w:top w:val="single" w:sz="4" w:space="0" w:color="666666" w:themeColor="text1" w:themeTint="99"/>
         <w:left w:val="single" w:sz="4" w:space="0" w:color="666666" w:themeColor="text1" w:themeTint="99"/>
@@ -48538,12 +48456,6 @@
         <w:insideH w:val="single" w:sz="4" w:space="0" w:color="666666" w:themeColor="text1" w:themeTint="99"/>
         <w:insideV w:val="single" w:sz="4" w:space="0" w:color="666666" w:themeColor="text1" w:themeTint="99"/>
       </w:tblBorders>
-      <w:tblCellMar>
-        <w:top w:w="0" w:type="dxa"/>
-        <w:left w:w="108" w:type="dxa"/>
-        <w:bottom w:w="0" w:type="dxa"/>
-        <w:right w:w="108" w:type="dxa"/>
-      </w:tblCellMar>
     </w:tblPr>
     <w:tblStylePr w:type="firstRow">
       <w:rPr>
@@ -48605,13 +48517,6 @@
     <w:tblPr>
       <w:tblStyleRowBandSize w:val="1"/>
       <w:tblStyleColBandSize w:val="1"/>
-      <w:tblInd w:w="0" w:type="dxa"/>
-      <w:tblCellMar>
-        <w:top w:w="0" w:type="dxa"/>
-        <w:left w:w="108" w:type="dxa"/>
-        <w:bottom w:w="0" w:type="dxa"/>
-        <w:right w:w="108" w:type="dxa"/>
-      </w:tblCellMar>
     </w:tblPr>
     <w:tblStylePr w:type="firstRow">
       <w:rPr>
@@ -48673,7 +48578,6 @@
     <w:tblPr>
       <w:tblStyleRowBandSize w:val="1"/>
       <w:tblStyleColBandSize w:val="1"/>
-      <w:tblInd w:w="0" w:type="dxa"/>
       <w:tblBorders>
         <w:top w:val="single" w:sz="4" w:space="0" w:color="DBDBDB" w:themeColor="accent3" w:themeTint="66"/>
         <w:left w:val="single" w:sz="4" w:space="0" w:color="DBDBDB" w:themeColor="accent3" w:themeTint="66"/>
@@ -48682,12 +48586,6 @@
         <w:insideH w:val="single" w:sz="4" w:space="0" w:color="DBDBDB" w:themeColor="accent3" w:themeTint="66"/>
         <w:insideV w:val="single" w:sz="4" w:space="0" w:color="DBDBDB" w:themeColor="accent3" w:themeTint="66"/>
       </w:tblBorders>
-      <w:tblCellMar>
-        <w:top w:w="0" w:type="dxa"/>
-        <w:left w:w="108" w:type="dxa"/>
-        <w:bottom w:w="0" w:type="dxa"/>
-        <w:right w:w="108" w:type="dxa"/>
-      </w:tblCellMar>
     </w:tblPr>
     <w:tblStylePr w:type="firstRow">
       <w:rPr>
@@ -48737,19 +48635,12 @@
     <w:tblPr>
       <w:tblStyleRowBandSize w:val="1"/>
       <w:tblStyleColBandSize w:val="1"/>
-      <w:tblInd w:w="0" w:type="dxa"/>
       <w:tblBorders>
         <w:top w:val="single" w:sz="4" w:space="0" w:color="A5A5A5" w:themeColor="accent3"/>
         <w:left w:val="single" w:sz="4" w:space="0" w:color="A5A5A5" w:themeColor="accent3"/>
         <w:bottom w:val="single" w:sz="4" w:space="0" w:color="A5A5A5" w:themeColor="accent3"/>
         <w:right w:val="single" w:sz="4" w:space="0" w:color="A5A5A5" w:themeColor="accent3"/>
       </w:tblBorders>
-      <w:tblCellMar>
-        <w:top w:w="0" w:type="dxa"/>
-        <w:left w:w="108" w:type="dxa"/>
-        <w:bottom w:w="0" w:type="dxa"/>
-        <w:right w:w="108" w:type="dxa"/>
-      </w:tblCellMar>
     </w:tblPr>
     <w:tblStylePr w:type="firstRow">
       <w:rPr>
@@ -48871,7 +48762,6 @@
     <w:tblPr>
       <w:tblStyleRowBandSize w:val="1"/>
       <w:tblStyleColBandSize w:val="1"/>
-      <w:tblInd w:w="0" w:type="dxa"/>
       <w:tblBorders>
         <w:top w:val="single" w:sz="4" w:space="0" w:color="C9C9C9" w:themeColor="accent3" w:themeTint="99"/>
         <w:left w:val="single" w:sz="4" w:space="0" w:color="C9C9C9" w:themeColor="accent3" w:themeTint="99"/>
@@ -48880,12 +48770,6 @@
         <w:insideH w:val="single" w:sz="4" w:space="0" w:color="C9C9C9" w:themeColor="accent3" w:themeTint="99"/>
         <w:insideV w:val="single" w:sz="4" w:space="0" w:color="C9C9C9" w:themeColor="accent3" w:themeTint="99"/>
       </w:tblBorders>
-      <w:tblCellMar>
-        <w:top w:w="0" w:type="dxa"/>
-        <w:left w:w="108" w:type="dxa"/>
-        <w:bottom w:w="0" w:type="dxa"/>
-        <w:right w:w="108" w:type="dxa"/>
-      </w:tblCellMar>
     </w:tblPr>
     <w:tblStylePr w:type="firstRow">
       <w:rPr>
@@ -49302,7 +49186,7 @@
 </file>
 
 <file path=customXml/itemProps1.xml><?xml version="1.0" encoding="utf-8"?>
-<ds:datastoreItem xmlns:ds="http://schemas.openxmlformats.org/officeDocument/2006/customXml" ds:itemID="{F346EED7-3240-41C4-B9E1-868022001963}">
+<ds:datastoreItem xmlns:ds="http://schemas.openxmlformats.org/officeDocument/2006/customXml" ds:itemID="{C10522CC-2BCF-4D1B-A7C6-E57D554ED371}">
   <ds:schemaRefs>
     <ds:schemaRef ds:uri="http://schemas.openxmlformats.org/officeDocument/2006/bibliography"/>
   </ds:schemaRefs>

</xml_diff>

<commit_message>
decided hometask of lesson 11
</commit_message>
<xml_diff>
--- a/Doc1.docx
+++ b/Doc1.docx
@@ -32072,7 +32072,7 @@
       </w:r>
       <w:r>
         <w:rPr>
-          <w:lang w:val="en-US"/>
+          <w:lang w:val="ru-RU"/>
         </w:rPr>
         <w:t xml:space="preserve"> </w:t>
       </w:r>
@@ -32084,7 +32084,7 @@
       </w:r>
       <w:r>
         <w:rPr>
-          <w:lang w:val="en-US"/>
+          <w:lang w:val="ru-RU"/>
         </w:rPr>
         <w:t xml:space="preserve"> </w:t>
       </w:r>
@@ -32096,7 +32096,7 @@
       </w:r>
       <w:r>
         <w:rPr>
-          <w:lang w:val="en-US"/>
+          <w:lang w:val="ru-RU"/>
         </w:rPr>
         <w:t xml:space="preserve"> </w:t>
       </w:r>
@@ -32108,7 +32108,7 @@
       </w:r>
       <w:r>
         <w:rPr>
-          <w:lang w:val="en-US"/>
+          <w:lang w:val="ru-RU"/>
         </w:rPr>
         <w:t xml:space="preserve"> </w:t>
       </w:r>
@@ -32121,7 +32121,7 @@
       </w:r>
       <w:r>
         <w:rPr>
-          <w:lang w:val="en-US"/>
+          <w:lang w:val="ru-RU"/>
         </w:rPr>
         <w:t xml:space="preserve"> </w:t>
       </w:r>
@@ -32133,7 +32133,7 @@
       </w:r>
       <w:r>
         <w:rPr>
-          <w:lang w:val="en-US"/>
+          <w:lang w:val="ru-RU"/>
         </w:rPr>
         <w:t xml:space="preserve"> </w:t>
       </w:r>
@@ -32145,7 +32145,7 @@
       </w:r>
       <w:r>
         <w:rPr>
-          <w:lang w:val="en-US"/>
+          <w:lang w:val="ru-RU"/>
         </w:rPr>
         <w:t xml:space="preserve"> </w:t>
       </w:r>
@@ -32157,7 +32157,7 @@
       </w:r>
       <w:r>
         <w:rPr>
-          <w:lang w:val="en-US"/>
+          <w:lang w:val="ru-RU"/>
         </w:rPr>
         <w:t xml:space="preserve">. </w:t>
       </w:r>
@@ -38246,8 +38246,6 @@
       <w:r>
         <w:t>П</w:t>
       </w:r>
-      <w:bookmarkStart w:id="0" w:name="_GoBack"/>
-      <w:bookmarkEnd w:id="0"/>
       <w:r>
         <w:t xml:space="preserve">оверне індекс </w:t>
       </w:r>
@@ -43307,7 +43305,45 @@
         <w:rPr>
           <w:color w:val="595959" w:themeColor="text1" w:themeTint="A6"/>
         </w:rPr>
-        <w:t>      arr.sort((el1, el2) =&gt; el1 - el2)</w:t>
+        <w:t>      arr.sort((el1, el2) =&gt; el</w:t>
+      </w:r>
+      <w:r>
+        <w:rPr>
+          <w:color w:val="595959" w:themeColor="text1" w:themeTint="A6"/>
+          <w:lang w:val="en-US"/>
+        </w:rPr>
+        <w:t>2</w:t>
+      </w:r>
+      <w:r>
+        <w:rPr>
+          <w:color w:val="595959" w:themeColor="text1" w:themeTint="A6"/>
+        </w:rPr>
+        <w:t xml:space="preserve"> </w:t>
+      </w:r>
+      <w:r>
+        <w:rPr>
+          <w:color w:val="595959" w:themeColor="text1" w:themeTint="A6"/>
+        </w:rPr>
+        <w:t>–</w:t>
+      </w:r>
+      <w:r>
+        <w:rPr>
+          <w:color w:val="595959" w:themeColor="text1" w:themeTint="A6"/>
+        </w:rPr>
+        <w:t xml:space="preserve"> el</w:t>
+      </w:r>
+      <w:r>
+        <w:rPr>
+          <w:color w:val="595959" w:themeColor="text1" w:themeTint="A6"/>
+          <w:lang w:val="en-US"/>
+        </w:rPr>
+        <w:t>1</w:t>
+      </w:r>
+      <w:r>
+        <w:rPr>
+          <w:color w:val="595959" w:themeColor="text1" w:themeTint="A6"/>
+        </w:rPr>
+        <w:t>)</w:t>
       </w:r>
     </w:p>
     <w:p>
@@ -43748,6 +43784,7 @@
         </w:rPr>
         <w:t xml:space="preserve">»   </w:t>
       </w:r>
+      <w:bookmarkStart w:id="0" w:name="_GoBack"/>
       <w:r>
         <w:rPr>
           <w:shd w:val="clear" w:color="auto" w:fill="FFFFFF" w:themeFill="background1"/>
@@ -43755,6 +43792,7 @@
         <w:t>Повертає новий масив, який складається з елементів двох масивів.</w:t>
       </w:r>
     </w:p>
+    <w:bookmarkEnd w:id="0"/>
     <w:p>
       <w:pPr>
         <w:spacing w:after="0"/>
@@ -47577,6 +47615,7 @@
   <w:style w:type="character" w:default="1" w:styleId="a0">
     <w:name w:val="Default Paragraph Font"/>
     <w:uiPriority w:val="1"/>
+    <w:semiHidden/>
     <w:unhideWhenUsed/>
   </w:style>
   <w:style w:type="table" w:default="1" w:styleId="a1">
@@ -49186,7 +49225,7 @@
 </file>
 
 <file path=customXml/itemProps1.xml><?xml version="1.0" encoding="utf-8"?>
-<ds:datastoreItem xmlns:ds="http://schemas.openxmlformats.org/officeDocument/2006/customXml" ds:itemID="{C10522CC-2BCF-4D1B-A7C6-E57D554ED371}">
+<ds:datastoreItem xmlns:ds="http://schemas.openxmlformats.org/officeDocument/2006/customXml" ds:itemID="{7DF2CFCC-1A04-4869-80CD-8305C26E6DC3}">
   <ds:schemaRefs>
     <ds:schemaRef ds:uri="http://schemas.openxmlformats.org/officeDocument/2006/bibliography"/>
   </ds:schemaRefs>

</xml_diff>

<commit_message>
dided oll tasks of lesson 13
</commit_message>
<xml_diff>
--- a/Doc1.docx
+++ b/Doc1.docx
@@ -1,6 +1,6 @@
 
 <file path=word/document.xml><?xml version="1.0" encoding="utf-8"?>
-<w:document xmlns:wpc="http://schemas.microsoft.com/office/word/2010/wordprocessingCanvas" xmlns:mc="http://schemas.openxmlformats.org/markup-compatibility/2006" xmlns:o="urn:schemas-microsoft-com:office:office" xmlns:r="http://schemas.openxmlformats.org/officeDocument/2006/relationships" xmlns:m="http://schemas.openxmlformats.org/officeDocument/2006/math" xmlns:v="urn:schemas-microsoft-com:vml" xmlns:wp14="http://schemas.microsoft.com/office/word/2010/wordprocessingDrawing" xmlns:wp="http://schemas.openxmlformats.org/drawingml/2006/wordprocessingDrawing" xmlns:w10="urn:schemas-microsoft-com:office:word" xmlns:w="http://schemas.openxmlformats.org/wordprocessingml/2006/main" xmlns:w14="http://schemas.microsoft.com/office/word/2010/wordml" xmlns:w15="http://schemas.microsoft.com/office/word/2012/wordml" xmlns:wpg="http://schemas.microsoft.com/office/word/2010/wordprocessingGroup" xmlns:wpi="http://schemas.microsoft.com/office/word/2010/wordprocessingInk" xmlns:wne="http://schemas.microsoft.com/office/word/2006/wordml" xmlns:wps="http://schemas.microsoft.com/office/word/2010/wordprocessingShape" mc:Ignorable="w14 w15 wp14">
+<w:document xmlns:wpc="http://schemas.microsoft.com/office/word/2010/wordprocessingCanvas" xmlns:cx="http://schemas.microsoft.com/office/drawing/2014/chartex" xmlns:mc="http://schemas.openxmlformats.org/markup-compatibility/2006" xmlns:o="urn:schemas-microsoft-com:office:office" xmlns:r="http://schemas.openxmlformats.org/officeDocument/2006/relationships" xmlns:m="http://schemas.openxmlformats.org/officeDocument/2006/math" xmlns:v="urn:schemas-microsoft-com:vml" xmlns:wp14="http://schemas.microsoft.com/office/word/2010/wordprocessingDrawing" xmlns:wp="http://schemas.openxmlformats.org/drawingml/2006/wordprocessingDrawing" xmlns:w10="urn:schemas-microsoft-com:office:word" xmlns:w="http://schemas.openxmlformats.org/wordprocessingml/2006/main" xmlns:w14="http://schemas.microsoft.com/office/word/2010/wordml" xmlns:w15="http://schemas.microsoft.com/office/word/2012/wordml" xmlns:w16se="http://schemas.microsoft.com/office/word/2015/wordml/symex" xmlns:wpg="http://schemas.microsoft.com/office/word/2010/wordprocessingGroup" xmlns:wpi="http://schemas.microsoft.com/office/word/2010/wordprocessingInk" xmlns:wne="http://schemas.microsoft.com/office/word/2006/wordml" xmlns:wps="http://schemas.microsoft.com/office/word/2010/wordprocessingShape" mc:Ignorable="w14 w15 w16se wp14">
   <w:body>
     <w:p>
       <w:r>
@@ -488,7 +488,7 @@
             <w:r>
               <w:rPr>
                 <w:noProof/>
-                <w:lang w:val="ru-RU" w:eastAsia="ru-RU"/>
+                <w:lang w:eastAsia="uk-UA"/>
               </w:rPr>
               <w:drawing>
                 <wp:inline distT="0" distB="0" distL="0" distR="0" wp14:anchorId="173587DC" wp14:editId="7BA9C228">
@@ -584,7 +584,7 @@
             <w:r>
               <w:rPr>
                 <w:noProof/>
-                <w:lang w:val="ru-RU" w:eastAsia="ru-RU"/>
+                <w:lang w:eastAsia="uk-UA"/>
               </w:rPr>
               <w:drawing>
                 <wp:inline distT="0" distB="0" distL="0" distR="0" wp14:anchorId="3A8A846C" wp14:editId="6F0701DE">
@@ -1070,7 +1070,7 @@
                   <w:r>
                     <w:rPr>
                       <w:noProof/>
-                      <w:lang w:val="ru-RU" w:eastAsia="ru-RU"/>
+                      <w:lang w:eastAsia="uk-UA"/>
                     </w:rPr>
                     <w:drawing>
                       <wp:inline distT="0" distB="0" distL="0" distR="0">
@@ -1391,7 +1391,7 @@
                   <w:r>
                     <w:rPr>
                       <w:noProof/>
-                      <w:lang w:val="ru-RU" w:eastAsia="ru-RU"/>
+                      <w:lang w:eastAsia="uk-UA"/>
                     </w:rPr>
                     <w:drawing>
                       <wp:inline distT="0" distB="0" distL="0" distR="0">
@@ -1484,7 +1484,7 @@
                   <w:r>
                     <w:rPr>
                       <w:noProof/>
-                      <w:lang w:val="ru-RU" w:eastAsia="ru-RU"/>
+                      <w:lang w:eastAsia="uk-UA"/>
                     </w:rPr>
                     <w:drawing>
                       <wp:inline distT="0" distB="0" distL="0" distR="0">
@@ -1615,7 +1615,7 @@
       <w:r>
         <w:rPr>
           <w:noProof/>
-          <w:lang w:val="ru-RU" w:eastAsia="ru-RU"/>
+          <w:lang w:eastAsia="uk-UA"/>
         </w:rPr>
         <w:drawing>
           <wp:inline distT="0" distB="0" distL="0" distR="0">
@@ -1698,7 +1698,7 @@
       <w:r>
         <w:rPr>
           <w:noProof/>
-          <w:lang w:val="ru-RU" w:eastAsia="ru-RU"/>
+          <w:lang w:eastAsia="uk-UA"/>
         </w:rPr>
         <w:drawing>
           <wp:inline distT="0" distB="0" distL="0" distR="0" wp14:anchorId="3AC7F8DA" wp14:editId="24A287FC">
@@ -9314,7 +9314,7 @@
       <w:r>
         <w:rPr>
           <w:noProof/>
-          <w:lang w:val="ru-RU" w:eastAsia="ru-RU"/>
+          <w:lang w:eastAsia="uk-UA"/>
         </w:rPr>
         <w:drawing>
           <wp:inline distT="0" distB="0" distL="0" distR="0">
@@ -21647,8 +21647,6 @@
         </w:rPr>
         <w:t>var a = null</w:t>
       </w:r>
-      <w:bookmarkStart w:id="0" w:name="_GoBack"/>
-      <w:bookmarkEnd w:id="0"/>
     </w:p>
     <w:p>
       <w:pPr>
@@ -26289,7 +26287,7 @@
       <w:r>
         <w:rPr>
           <w:noProof/>
-          <w:lang w:val="ru-RU" w:eastAsia="ru-RU"/>
+          <w:lang w:eastAsia="uk-UA"/>
         </w:rPr>
         <w:drawing>
           <wp:inline distT="0" distB="0" distL="0" distR="0">
@@ -47132,7 +47130,7 @@
                   <v:path o:extrusionok="f" gradientshapeok="t" o:connecttype="rect"/>
                   <o:lock v:ext="edit" aspectratio="t"/>
                 </v:shapetype>
-                <v:shape id="_x0000_i1025" type="#_x0000_t75" style="width:244.45pt;height:169.95pt">
+                <v:shape id="_x0000_i1025" type="#_x0000_t75" style="width:244.5pt;height:170.25pt">
                   <v:imagedata r:id="rId16" o:title="доскар2"/>
                 </v:shape>
               </w:pict>
@@ -48618,7 +48616,7 @@
           <w:lang w:val="en-US"/>
         </w:rPr>
         <w:pict>
-          <v:shape id="_x0000_i1026" type="#_x0000_t75" style="width:424.45pt;height:206.8pt">
+          <v:shape id="_x0000_i1026" type="#_x0000_t75" style="width:424.5pt;height:207pt">
             <v:imagedata r:id="rId17" o:title="доска2"/>
           </v:shape>
         </w:pict>
@@ -50139,7 +50137,7 @@
           <w:color w:val="595959" w:themeColor="text1" w:themeTint="A6"/>
         </w:rPr>
         <w:pict>
-          <v:shape id="_x0000_i1027" type="#_x0000_t75" style="width:447.9pt;height:236.95pt">
+          <v:shape id="_x0000_i1027" type="#_x0000_t75" style="width:447.75pt;height:237pt">
             <v:imagedata r:id="rId18" o:title="доскар2"/>
           </v:shape>
         </w:pict>
@@ -52001,7 +51999,7 @@
       </w:pPr>
       <w:r>
         <w:pict>
-          <v:shape id="_x0000_i1028" type="#_x0000_t75" style="width:463.8pt;height:221.85pt">
+          <v:shape id="_x0000_i1028" type="#_x0000_t75" style="width:463.5pt;height:222pt">
             <v:imagedata r:id="rId19" o:title="доскар2"/>
           </v:shape>
         </w:pict>
@@ -52144,7 +52142,7 @@
     <w:p>
       <w:r>
         <w:pict>
-          <v:shape id="_x0000_i1029" type="#_x0000_t75" style="width:509pt;height:169.95pt">
+          <v:shape id="_x0000_i1029" type="#_x0000_t75" style="width:509.25pt;height:170.25pt">
             <v:imagedata r:id="rId20" o:title="доскар2"/>
           </v:shape>
         </w:pict>
@@ -53117,7 +53115,7 @@
           <w:lang w:val="ru-RU"/>
         </w:rPr>
         <w:pict>
-          <v:shape id="_x0000_i1030" type="#_x0000_t75" style="width:483.9pt;height:116.35pt">
+          <v:shape id="_x0000_i1030" type="#_x0000_t75" style="width:483.75pt;height:116.25pt">
             <v:imagedata r:id="rId21" o:title="1"/>
           </v:shape>
         </w:pict>
@@ -53244,7 +53242,7 @@
           <w:lang w:val="ru-RU"/>
         </w:rPr>
         <w:pict>
-          <v:shape id="_x0000_i1031" type="#_x0000_t75" style="width:496.45pt;height:103pt">
+          <v:shape id="_x0000_i1031" type="#_x0000_t75" style="width:496.5pt;height:102.75pt">
             <v:imagedata r:id="rId22" o:title="2"/>
           </v:shape>
         </w:pict>
@@ -53296,7 +53294,7 @@
       </w:pPr>
       <w:r>
         <w:pict>
-          <v:shape id="_x0000_i1032" type="#_x0000_t75" style="width:509.85pt;height:113pt">
+          <v:shape id="_x0000_i1032" type="#_x0000_t75" style="width:510pt;height:113.25pt">
             <v:imagedata r:id="rId23" o:title="3"/>
           </v:shape>
         </w:pict>
@@ -53310,7 +53308,7 @@
     <w:p>
       <w:r>
         <w:pict>
-          <v:shape id="_x0000_i1033" type="#_x0000_t75" style="width:509.85pt;height:131.45pt">
+          <v:shape id="_x0000_i1033" type="#_x0000_t75" style="width:509.25pt;height:131.25pt">
             <v:imagedata r:id="rId24" o:title="4"/>
           </v:shape>
         </w:pict>
@@ -53626,25 +53624,7 @@
         <w:rPr>
           <w:lang w:val="ru-RU"/>
         </w:rPr>
-        <w:t>в змінній</w:t>
-      </w:r>
-      <w:r>
-        <w:rPr>
-          <w:lang w:val="ru-RU"/>
-        </w:rPr>
-        <w:t xml:space="preserve"> з </w:t>
-      </w:r>
-      <w:r>
-        <w:rPr>
-          <w:lang w:val="ru-RU"/>
-        </w:rPr>
-        <w:t>зовнішнього лексичного середовища</w:t>
-      </w:r>
-      <w:r>
-        <w:rPr>
-          <w:lang w:val="ru-RU"/>
-        </w:rPr>
-        <w:t xml:space="preserve"> </w:t>
+        <w:t xml:space="preserve">в змінній з зовнішнього лексичного середовища </w:t>
       </w:r>
       <w:r>
         <w:rPr>
@@ -54674,7 +54654,7 @@
       </w:r>
       <w:r>
         <w:rPr>
-          <w:lang w:val="ru-RU"/>
+          <w:lang w:val="en-US"/>
         </w:rPr>
         <w:t xml:space="preserve"> </w:t>
       </w:r>
@@ -54683,7 +54663,7 @@
       </w:r>
       <w:r>
         <w:rPr>
-          <w:lang w:val="ru-RU"/>
+          <w:lang w:val="en-US"/>
         </w:rPr>
         <w:t xml:space="preserve"> </w:t>
       </w:r>
@@ -54692,7 +54672,21 @@
           <w:b/>
           <w:lang w:val="ru-RU"/>
         </w:rPr>
-        <w:t>Один раз</w:t>
+        <w:t>Один</w:t>
+      </w:r>
+      <w:r>
+        <w:rPr>
+          <w:b/>
+          <w:lang w:val="en-US"/>
+        </w:rPr>
+        <w:t xml:space="preserve"> </w:t>
+      </w:r>
+      <w:r>
+        <w:rPr>
+          <w:b/>
+          <w:lang w:val="ru-RU"/>
+        </w:rPr>
+        <w:t>раз</w:t>
       </w:r>
       <w:r>
         <w:t xml:space="preserve"> через певний інтервал часу, вказаний у мілісекундах.</w:t>
@@ -54703,7 +54697,7 @@
         <w:rPr>
           <w:b/>
           <w:i/>
-          <w:lang w:val="ru-RU"/>
+          <w:lang w:val="en-US"/>
         </w:rPr>
       </w:pPr>
       <w:r>
@@ -54712,7 +54706,23 @@
           <w:i/>
           <w:lang w:val="ru-RU"/>
         </w:rPr>
-        <w:t>Встановлення таймеру</w:t>
+        <w:t>Встановлення</w:t>
+      </w:r>
+      <w:r>
+        <w:rPr>
+          <w:b/>
+          <w:i/>
+          <w:lang w:val="en-US"/>
+        </w:rPr>
+        <w:t xml:space="preserve"> </w:t>
+      </w:r>
+      <w:r>
+        <w:rPr>
+          <w:b/>
+          <w:i/>
+          <w:lang w:val="ru-RU"/>
+        </w:rPr>
+        <w:t>таймеру</w:t>
       </w:r>
     </w:p>
     <w:p>
@@ -54893,69 +54903,259 @@
         <w:t>timeoutID</w:t>
       </w:r>
       <w:r>
+        <w:t xml:space="preserve"> = </w:t>
+      </w:r>
+      <w:r>
+        <w:t>setTimeout(</w:t>
+      </w:r>
+      <w:r>
+        <w:rPr>
+          <w:color w:val="595959" w:themeColor="text1" w:themeTint="A6"/>
+        </w:rPr>
+        <w:t>myFunction, 2000</w:t>
+      </w:r>
+      <w:r>
+        <w:t>)</w:t>
+      </w:r>
+      <w:r>
+        <w:rPr>
+          <w:color w:val="595959" w:themeColor="text1" w:themeTint="A6"/>
+        </w:rPr>
+        <w:t xml:space="preserve">      </w:t>
+      </w:r>
+      <w:r>
+        <w:rPr>
+          <w:color w:val="808080" w:themeColor="background1" w:themeShade="80"/>
+          <w:sz w:val="18"/>
+        </w:rPr>
+        <w:t>// Почекати 2 секунди перед виконанням функції myFunction</w:t>
+      </w:r>
+    </w:p>
+    <w:p>
+      <w:pPr>
+        <w:spacing w:after="0"/>
+        <w:ind w:left="709"/>
+        <w:rPr>
+          <w:color w:val="808080" w:themeColor="background1" w:themeShade="80"/>
+          <w:lang w:val="en-US"/>
+        </w:rPr>
+      </w:pPr>
+      <w:r>
+        <w:rPr>
+          <w:color w:val="808080" w:themeColor="background1" w:themeShade="80"/>
+          <w:lang w:val="en-US"/>
+        </w:rPr>
+        <w:t>---------------------------------------------------------------------</w:t>
+      </w:r>
+    </w:p>
+    <w:p>
+      <w:pPr>
+        <w:spacing w:after="0"/>
+        <w:ind w:left="709"/>
+        <w:rPr>
+          <w:color w:val="808080" w:themeColor="background1" w:themeShade="80"/>
+          <w:sz w:val="18"/>
+          <w:lang w:val="en-US"/>
+        </w:rPr>
+      </w:pPr>
+      <w:r>
+        <w:rPr>
+          <w:lang w:val="en-US"/>
+        </w:rPr>
+        <w:t>let timeoutID</w:t>
+      </w:r>
+      <w:r>
+        <w:rPr>
+          <w:lang w:val="en-US"/>
+        </w:rPr>
         <w:t xml:space="preserve"> </w:t>
       </w:r>
       <w:r>
-        <w:t xml:space="preserve">= </w:t>
+        <w:rPr>
+          <w:lang w:val="en-US"/>
+        </w:rPr>
+        <w:t>=</w:t>
+      </w:r>
+      <w:r>
+        <w:rPr>
+          <w:lang w:val="en-US"/>
+        </w:rPr>
+        <w:t xml:space="preserve"> </w:t>
       </w:r>
       <w:r>
         <w:t>setTimeout(</w:t>
       </w:r>
       <w:r>
         <w:rPr>
-          <w:color w:val="595959" w:themeColor="text1" w:themeTint="A6"/>
-        </w:rPr>
-        <w:t>myFunction, 2000</w:t>
-      </w:r>
-      <w:r>
+          <w:lang w:val="en-US"/>
+        </w:rPr>
+        <w:t xml:space="preserve"> () =&gt; </w:t>
+      </w:r>
+      <w:r>
+        <w:rPr>
+          <w:color w:val="595959" w:themeColor="text1" w:themeTint="A6"/>
+        </w:rPr>
+        <w:t>console.log("Функція myFunction виконана!")</w:t>
+      </w:r>
+      <w:r>
+        <w:rPr>
+          <w:color w:val="595959" w:themeColor="text1" w:themeTint="A6"/>
+          <w:lang w:val="en-US"/>
+        </w:rPr>
+        <w:t xml:space="preserve">, 2000)        </w:t>
+      </w:r>
+      <w:r>
+        <w:rPr>
+          <w:color w:val="808080" w:themeColor="background1" w:themeShade="80"/>
+          <w:sz w:val="18"/>
+          <w:lang w:val="en-US"/>
+        </w:rPr>
+        <w:t xml:space="preserve">// </w:t>
+      </w:r>
+      <w:r>
+        <w:rPr>
+          <w:color w:val="808080" w:themeColor="background1" w:themeShade="80"/>
+          <w:sz w:val="18"/>
+          <w:lang w:val="ru-RU"/>
+        </w:rPr>
+        <w:t>теж</w:t>
+      </w:r>
+      <w:r>
+        <w:rPr>
+          <w:color w:val="808080" w:themeColor="background1" w:themeShade="80"/>
+          <w:sz w:val="18"/>
+          <w:lang w:val="en-US"/>
+        </w:rPr>
+        <w:t xml:space="preserve"> </w:t>
+      </w:r>
+      <w:r>
+        <w:rPr>
+          <w:color w:val="808080" w:themeColor="background1" w:themeShade="80"/>
+          <w:sz w:val="18"/>
+          <w:lang w:val="ru-RU"/>
+        </w:rPr>
+        <w:t>саме</w:t>
+      </w:r>
+    </w:p>
+    <w:p>
+      <w:pPr>
+        <w:spacing w:after="0"/>
+        <w:ind w:left="709"/>
+        <w:rPr>
+          <w:color w:val="808080" w:themeColor="background1" w:themeShade="80"/>
+          <w:sz w:val="18"/>
+        </w:rPr>
+      </w:pPr>
+    </w:p>
+    <w:p>
+      <w:pPr>
+        <w:rPr>
+          <w:b/>
+          <w:i/>
+        </w:rPr>
+      </w:pPr>
+      <w:r>
+        <w:rPr>
+          <w:b/>
+          <w:i/>
+        </w:rPr>
+        <w:t>Передача додаткових параметрів у функцію</w:t>
+      </w:r>
+    </w:p>
+    <w:p>
+      <w:pPr>
+        <w:ind w:left="709"/>
+        <w:rPr>
+          <w:color w:val="595959" w:themeColor="text1" w:themeTint="A6"/>
+        </w:rPr>
+      </w:pPr>
+      <w:r>
+        <w:rPr>
+          <w:lang w:val="en-US"/>
+        </w:rPr>
+        <w:t>let</w:t>
+      </w:r>
+      <w:r>
+        <w:t xml:space="preserve"> Змінна = </w:t>
+      </w:r>
+      <w:r>
+        <w:t>setTimeout</w:t>
+      </w:r>
+      <w:r>
+        <w:rPr>
+          <w:color w:val="595959" w:themeColor="text1" w:themeTint="A6"/>
+        </w:rPr>
+        <w:t>(function</w:t>
+      </w:r>
+      <w:r>
+        <w:rPr>
+          <w:color w:val="595959" w:themeColor="text1" w:themeTint="A6"/>
+        </w:rPr>
+        <w:t>, delay</w:t>
+      </w:r>
+      <w:r>
+        <w:rPr>
+          <w:color w:val="595959" w:themeColor="text1" w:themeTint="A6"/>
+        </w:rPr>
+        <w:t xml:space="preserve">, </w:t>
+      </w:r>
+      <w:r>
+        <w:rPr>
+          <w:color w:val="595959" w:themeColor="text1" w:themeTint="A6"/>
+          <w:lang w:val="en-US"/>
+        </w:rPr>
+        <w:t>arg</w:t>
+      </w:r>
+      <w:r>
+        <w:rPr>
+          <w:color w:val="595959" w:themeColor="text1" w:themeTint="A6"/>
+        </w:rPr>
+        <w:t xml:space="preserve">0, </w:t>
+      </w:r>
+      <w:r>
+        <w:rPr>
+          <w:color w:val="595959" w:themeColor="text1" w:themeTint="A6"/>
+          <w:lang w:val="en-US"/>
+        </w:rPr>
+        <w:t>arg</w:t>
+      </w:r>
+      <w:r>
+        <w:rPr>
+          <w:color w:val="595959" w:themeColor="text1" w:themeTint="A6"/>
+        </w:rPr>
+        <w:t>1</w:t>
+      </w:r>
+      <w:r>
+        <w:rPr>
+          <w:color w:val="595959" w:themeColor="text1" w:themeTint="A6"/>
+        </w:rPr>
         <w:t>)</w:t>
       </w:r>
-      <w:r>
-        <w:rPr>
-          <w:color w:val="595959" w:themeColor="text1" w:themeTint="A6"/>
-        </w:rPr>
-        <w:t xml:space="preserve">      </w:t>
-      </w:r>
-      <w:r>
-        <w:rPr>
-          <w:color w:val="808080" w:themeColor="background1" w:themeShade="80"/>
-          <w:sz w:val="18"/>
-        </w:rPr>
-        <w:t>// Почекати 2 секунди перед виконанням функції myFunction</w:t>
-      </w:r>
-    </w:p>
-    <w:p>
-      <w:pPr>
-        <w:spacing w:after="0"/>
-        <w:ind w:left="709"/>
-        <w:rPr>
-          <w:color w:val="808080" w:themeColor="background1" w:themeShade="80"/>
-          <w:lang w:val="ru-RU"/>
-        </w:rPr>
-      </w:pPr>
-      <w:r>
-        <w:rPr>
-          <w:color w:val="808080" w:themeColor="background1" w:themeShade="80"/>
-          <w:lang w:val="ru-RU"/>
-        </w:rPr>
-        <w:t>---------------------------------------------------------------------</w:t>
-      </w:r>
-    </w:p>
-    <w:p>
-      <w:pPr>
-        <w:spacing w:after="0"/>
-        <w:ind w:left="709"/>
-        <w:rPr>
-          <w:color w:val="808080" w:themeColor="background1" w:themeShade="80"/>
-          <w:sz w:val="18"/>
-          <w:lang w:val="en-US"/>
-        </w:rPr>
-      </w:pPr>
-      <w:r>
-        <w:rPr>
-          <w:lang w:val="en-US"/>
-        </w:rPr>
-        <w:t>let timeoutID</w:t>
+    </w:p>
+    <w:p>
+      <w:pPr>
+        <w:rPr>
+          <w:lang w:val="en-US"/>
+        </w:rPr>
+      </w:pPr>
+      <w:r>
+        <w:rPr>
+          <w:b/>
+          <w:lang w:val="en-US"/>
+        </w:rPr>
+        <w:t xml:space="preserve">arg0, arg1 </w:t>
+      </w:r>
+      <w:r>
+        <w:rPr>
+          <w:lang w:val="en-US"/>
+        </w:rPr>
+        <w:t xml:space="preserve">–  </w:t>
+      </w:r>
+      <w:r>
+        <w:rPr>
+          <w:lang w:val="ru-RU"/>
+        </w:rPr>
+        <w:t>параметри</w:t>
       </w:r>
       <w:r>
         <w:rPr>
@@ -54965,9 +55165,9 @@
       </w:r>
       <w:r>
         <w:rPr>
-          <w:lang w:val="en-US"/>
-        </w:rPr>
-        <w:t>=</w:t>
+          <w:lang w:val="ru-RU"/>
+        </w:rPr>
+        <w:t>для</w:t>
       </w:r>
       <w:r>
         <w:rPr>
@@ -54976,215 +55176,40 @@
         <w:t xml:space="preserve"> </w:t>
       </w:r>
       <w:r>
-        <w:t>setTimeout(</w:t>
-      </w:r>
-      <w:r>
-        <w:rPr>
-          <w:lang w:val="en-US"/>
-        </w:rPr>
-        <w:t xml:space="preserve"> () =&gt; </w:t>
-      </w:r>
-      <w:r>
-        <w:rPr>
-          <w:color w:val="595959" w:themeColor="text1" w:themeTint="A6"/>
-        </w:rPr>
-        <w:t>console.log("Функція myFunction виконана!")</w:t>
-      </w:r>
-      <w:r>
-        <w:rPr>
-          <w:color w:val="595959" w:themeColor="text1" w:themeTint="A6"/>
-          <w:lang w:val="en-US"/>
-        </w:rPr>
-        <w:t xml:space="preserve">, 2000)        </w:t>
-      </w:r>
-      <w:r>
-        <w:rPr>
-          <w:color w:val="808080" w:themeColor="background1" w:themeShade="80"/>
-          <w:sz w:val="18"/>
-          <w:lang w:val="en-US"/>
-        </w:rPr>
-        <w:t xml:space="preserve">// </w:t>
-      </w:r>
-      <w:r>
-        <w:rPr>
-          <w:color w:val="808080" w:themeColor="background1" w:themeShade="80"/>
-          <w:sz w:val="18"/>
-          <w:lang w:val="ru-RU"/>
-        </w:rPr>
-        <w:t>теж</w:t>
-      </w:r>
-      <w:r>
-        <w:rPr>
-          <w:color w:val="808080" w:themeColor="background1" w:themeShade="80"/>
-          <w:sz w:val="18"/>
-          <w:lang w:val="en-US"/>
-        </w:rPr>
-        <w:t xml:space="preserve"> </w:t>
-      </w:r>
-      <w:r>
-        <w:rPr>
-          <w:color w:val="808080" w:themeColor="background1" w:themeShade="80"/>
-          <w:sz w:val="18"/>
-          <w:lang w:val="ru-RU"/>
-        </w:rPr>
-        <w:t>саме</w:t>
-      </w:r>
-    </w:p>
-    <w:p>
-      <w:pPr>
-        <w:spacing w:after="0"/>
-        <w:ind w:left="709"/>
-        <w:rPr>
-          <w:color w:val="808080" w:themeColor="background1" w:themeShade="80"/>
-          <w:sz w:val="18"/>
-        </w:rPr>
-      </w:pPr>
-    </w:p>
-    <w:p>
-      <w:pPr>
-        <w:rPr>
-          <w:b/>
-          <w:i/>
-          <w:lang w:val="ru-RU"/>
-        </w:rPr>
-      </w:pPr>
-      <w:r>
-        <w:rPr>
-          <w:b/>
-          <w:i/>
-          <w:lang w:val="ru-RU"/>
-        </w:rPr>
-        <w:t>Передача додаткових параметрів у функцію</w:t>
-      </w:r>
-    </w:p>
-    <w:p>
-      <w:pPr>
-        <w:ind w:left="709"/>
-        <w:rPr>
-          <w:color w:val="595959" w:themeColor="text1" w:themeTint="A6"/>
-        </w:rPr>
-      </w:pPr>
-      <w:r>
-        <w:rPr>
-          <w:lang w:val="en-US"/>
-        </w:rPr>
-        <w:t xml:space="preserve">let </w:t>
-      </w:r>
-      <w:r>
-        <w:rPr>
-          <w:lang w:val="ru-RU"/>
-        </w:rPr>
-        <w:t>Змінна</w:t>
-      </w:r>
-      <w:r>
-        <w:rPr>
-          <w:lang w:val="en-US"/>
-        </w:rPr>
-        <w:t xml:space="preserve"> =</w:t>
-      </w:r>
-      <w:r>
-        <w:rPr>
-          <w:lang w:val="en-US"/>
-        </w:rPr>
-        <w:t xml:space="preserve"> </w:t>
-      </w:r>
-      <w:r>
+        <w:rPr>
+          <w:lang w:val="ru-RU"/>
+        </w:rPr>
+        <w:t>функції</w:t>
+      </w:r>
+    </w:p>
+    <w:p>
+      <w:pPr>
+        <w:spacing w:after="0"/>
+        <w:rPr>
+          <w:color w:val="595959" w:themeColor="text1" w:themeTint="A6"/>
+          <w:lang w:val="en-US"/>
+        </w:rPr>
+      </w:pPr>
+      <w:r>
+        <w:tab/>
+      </w:r>
+      <w:r>
+        <w:rPr>
+          <w:color w:val="595959" w:themeColor="text1" w:themeTint="A6"/>
+          <w:lang w:val="en-US"/>
+        </w:rPr>
+        <w:t xml:space="preserve">let invertalID = </w:t>
+      </w:r>
+      <w:r>
+        <w:rPr>
+          <w:color w:val="595959" w:themeColor="text1" w:themeTint="A6"/>
+        </w:rPr>
         <w:t>setTimeout</w:t>
       </w:r>
       <w:r>
         <w:rPr>
           <w:color w:val="595959" w:themeColor="text1" w:themeTint="A6"/>
         </w:rPr>
-        <w:t>(function</w:t>
-      </w:r>
-      <w:r>
-        <w:rPr>
-          <w:color w:val="595959" w:themeColor="text1" w:themeTint="A6"/>
-        </w:rPr>
-        <w:t>, delay</w:t>
-      </w:r>
-      <w:r>
-        <w:rPr>
-          <w:color w:val="595959" w:themeColor="text1" w:themeTint="A6"/>
-          <w:lang w:val="en-US"/>
-        </w:rPr>
-        <w:t>, arg0, arg1</w:t>
-      </w:r>
-      <w:r>
-        <w:rPr>
-          <w:color w:val="595959" w:themeColor="text1" w:themeTint="A6"/>
-        </w:rPr>
-        <w:t>)</w:t>
-      </w:r>
-    </w:p>
-    <w:p>
-      <w:pPr>
-        <w:rPr>
-          <w:lang w:val="ru-RU"/>
-        </w:rPr>
-      </w:pPr>
-      <w:r>
-        <w:rPr>
-          <w:b/>
-          <w:lang w:val="en-US"/>
-        </w:rPr>
-        <w:t xml:space="preserve">arg0, arg1 </w:t>
-      </w:r>
-      <w:r>
-        <w:rPr>
-          <w:lang w:val="en-US"/>
-        </w:rPr>
-        <w:t xml:space="preserve">–  </w:t>
-      </w:r>
-      <w:r>
-        <w:rPr>
-          <w:lang w:val="ru-RU"/>
-        </w:rPr>
-        <w:t>параметри для функції</w:t>
-      </w:r>
-    </w:p>
-    <w:p>
-      <w:pPr>
-        <w:spacing w:after="0"/>
-        <w:rPr>
-          <w:color w:val="595959" w:themeColor="text1" w:themeTint="A6"/>
-          <w:lang w:val="en-US"/>
-        </w:rPr>
-      </w:pPr>
-      <w:r>
-        <w:tab/>
-      </w:r>
-      <w:r>
-        <w:rPr>
-          <w:color w:val="595959" w:themeColor="text1" w:themeTint="A6"/>
-          <w:lang w:val="en-US"/>
-        </w:rPr>
-        <w:t xml:space="preserve">let </w:t>
-      </w:r>
-      <w:r>
-        <w:rPr>
-          <w:color w:val="595959" w:themeColor="text1" w:themeTint="A6"/>
-          <w:lang w:val="en-US"/>
-        </w:rPr>
-        <w:t>invertalID</w:t>
-      </w:r>
-      <w:r>
-        <w:rPr>
-          <w:color w:val="595959" w:themeColor="text1" w:themeTint="A6"/>
-          <w:lang w:val="en-US"/>
-        </w:rPr>
-        <w:t xml:space="preserve"> = </w:t>
-      </w:r>
-      <w:r>
-        <w:rPr>
-          <w:color w:val="595959" w:themeColor="text1" w:themeTint="A6"/>
-        </w:rPr>
-        <w:t>setTimeout</w:t>
-      </w:r>
-      <w:r>
-        <w:rPr>
-          <w:color w:val="595959" w:themeColor="text1" w:themeTint="A6"/>
-        </w:rPr>
         <w:t>(</w:t>
       </w:r>
       <w:r>
@@ -55205,35 +55230,7 @@
           <w:color w:val="595959" w:themeColor="text1" w:themeTint="A6"/>
           <w:lang w:val="en-US"/>
         </w:rPr>
-        <w:t>2000</w:t>
-      </w:r>
-      <w:r>
-        <w:rPr>
-          <w:color w:val="595959" w:themeColor="text1" w:themeTint="A6"/>
-          <w:lang w:val="en-US"/>
-        </w:rPr>
-        <w:t xml:space="preserve">, </w:t>
-      </w:r>
-      <w:r>
-        <w:rPr>
-          <w:color w:val="595959" w:themeColor="text1" w:themeTint="A6"/>
-          <w:lang w:val="en-US"/>
-        </w:rPr>
-        <w:t>‘Hello’</w:t>
-      </w:r>
-      <w:r>
-        <w:rPr>
-          <w:color w:val="595959" w:themeColor="text1" w:themeTint="A6"/>
-          <w:lang w:val="en-US"/>
-        </w:rPr>
-        <w:t xml:space="preserve">, </w:t>
-      </w:r>
-      <w:r>
-        <w:rPr>
-          <w:color w:val="595959" w:themeColor="text1" w:themeTint="A6"/>
-          <w:lang w:val="en-US"/>
-        </w:rPr>
-        <w:t>‘Ivan’</w:t>
+        <w:t>2000, ‘Hello’, ‘Ivan’</w:t>
       </w:r>
       <w:r>
         <w:rPr>
@@ -55357,7 +55354,7 @@
         <w:jc w:val="center"/>
         <w:rPr>
           <w:i/>
-          <w:lang w:val="ru-RU"/>
+          <w:lang w:val="en-US"/>
         </w:rPr>
       </w:pPr>
       <w:r>
@@ -55377,7 +55374,19 @@
         <w:rPr>
           <w:lang w:val="ru-RU"/>
         </w:rPr>
-        <w:t>Зупинка таймера</w:t>
+        <w:t>Зупинка</w:t>
+      </w:r>
+      <w:r>
+        <w:rPr>
+          <w:lang w:val="en-US"/>
+        </w:rPr>
+        <w:t xml:space="preserve"> </w:t>
+      </w:r>
+      <w:r>
+        <w:rPr>
+          <w:lang w:val="ru-RU"/>
+        </w:rPr>
+        <w:t>таймера</w:t>
       </w:r>
     </w:p>
     <w:p>
@@ -55539,28 +55548,28 @@
     <w:p>
       <w:pPr>
         <w:rPr>
-          <w:lang w:val="ru-RU"/>
-        </w:rPr>
-      </w:pPr>
-    </w:p>
-    <w:p>
-      <w:pPr>
-        <w:rPr>
-          <w:lang w:val="ru-RU"/>
-        </w:rPr>
-      </w:pPr>
-    </w:p>
-    <w:p>
-      <w:pPr>
-        <w:rPr>
-          <w:lang w:val="ru-RU"/>
-        </w:rPr>
-      </w:pPr>
-    </w:p>
-    <w:p>
-      <w:pPr>
-        <w:rPr>
-          <w:lang w:val="ru-RU"/>
+          <w:lang w:val="en-US"/>
+        </w:rPr>
+      </w:pPr>
+    </w:p>
+    <w:p>
+      <w:pPr>
+        <w:rPr>
+          <w:lang w:val="en-US"/>
+        </w:rPr>
+      </w:pPr>
+    </w:p>
+    <w:p>
+      <w:pPr>
+        <w:rPr>
+          <w:lang w:val="en-US"/>
+        </w:rPr>
+      </w:pPr>
+    </w:p>
+    <w:p>
+      <w:pPr>
+        <w:rPr>
+          <w:lang w:val="en-US"/>
         </w:rPr>
       </w:pPr>
     </w:p>
@@ -55617,14 +55626,12 @@
       <w:r>
         <w:rPr>
           <w:b/>
-          <w:lang w:val="ru-RU"/>
         </w:rPr>
         <w:t>Б</w:t>
       </w:r>
       <w:r>
         <w:rPr>
           <w:b/>
-          <w:lang w:val="ru-RU"/>
         </w:rPr>
         <w:t>агаторазово</w:t>
       </w:r>
@@ -55637,52 +55644,597 @@
         <w:rPr>
           <w:b/>
           <w:i/>
-          <w:lang w:val="en-US"/>
         </w:rPr>
       </w:pPr>
       <w:r>
         <w:rPr>
           <w:b/>
           <w:i/>
-          <w:lang w:val="ru-RU"/>
-        </w:rPr>
-        <w:t>Встановлення</w:t>
-      </w:r>
-      <w:r>
+        </w:rPr>
+        <w:t>Встановлення таймеру</w:t>
+      </w:r>
+    </w:p>
+    <w:p>
+      <w:pPr>
+        <w:ind w:left="709"/>
+        <w:rPr>
+          <w:color w:val="595959" w:themeColor="text1" w:themeTint="A6"/>
+        </w:rPr>
+      </w:pPr>
+      <w:r>
+        <w:rPr>
+          <w:lang w:val="en-US"/>
+        </w:rPr>
+        <w:t>let invertal</w:t>
+      </w:r>
+      <w:r>
+        <w:rPr>
+          <w:lang w:val="en-US"/>
+        </w:rPr>
+        <w:t>ID</w:t>
+      </w:r>
+      <w:r>
+        <w:rPr>
+          <w:lang w:val="en-US"/>
+        </w:rPr>
+        <w:t xml:space="preserve"> =</w:t>
+      </w:r>
+      <w:r>
+        <w:rPr>
+          <w:lang w:val="en-US"/>
+        </w:rPr>
+        <w:t xml:space="preserve"> </w:t>
+      </w:r>
+      <w:r>
+        <w:t>set</w:t>
+      </w:r>
+      <w:r>
+        <w:rPr>
+          <w:lang w:val="en-US"/>
+        </w:rPr>
+        <w:t>I</w:t>
+      </w:r>
+      <w:r>
+        <w:rPr>
+          <w:lang w:val="en-US"/>
+        </w:rPr>
+        <w:t>nvertal</w:t>
+      </w:r>
+      <w:r>
+        <w:rPr>
+          <w:color w:val="595959" w:themeColor="text1" w:themeTint="A6"/>
+        </w:rPr>
+        <w:t xml:space="preserve"> </w:t>
+      </w:r>
+      <w:r>
+        <w:rPr>
+          <w:color w:val="595959" w:themeColor="text1" w:themeTint="A6"/>
+        </w:rPr>
+        <w:t>(function</w:t>
+      </w:r>
+      <w:r>
+        <w:rPr>
+          <w:color w:val="595959" w:themeColor="text1" w:themeTint="A6"/>
+        </w:rPr>
+        <w:t>, delay)</w:t>
+      </w:r>
+    </w:p>
+    <w:p>
+      <w:r>
+        <w:rPr>
+          <w:b/>
+        </w:rPr>
+        <w:t>function</w:t>
+      </w:r>
+      <w:r>
+        <w:t xml:space="preserve"> - це функція або код, який потрібно виконати після закінчення вказаного інтервалу delay.</w:t>
+      </w:r>
+    </w:p>
+    <w:p>
+      <w:r>
+        <w:rPr>
+          <w:b/>
+        </w:rPr>
+        <w:t>delay</w:t>
+      </w:r>
+      <w:r>
+        <w:t xml:space="preserve"> </w:t>
+      </w:r>
+      <w:r>
+        <w:t>–</w:t>
+      </w:r>
+      <w:r>
+        <w:t xml:space="preserve"> </w:t>
+      </w:r>
+      <w:r>
+        <w:rPr>
+          <w:lang w:val="ru-RU"/>
+        </w:rPr>
+        <w:t xml:space="preserve">затримка виконання функції (або коду) в </w:t>
+      </w:r>
+      <w:r>
+        <w:t>мілісекунд</w:t>
+      </w:r>
+      <w:r>
+        <w:rPr>
+          <w:lang w:val="ru-RU"/>
+        </w:rPr>
+        <w:t>ах</w:t>
+      </w:r>
+      <w:r>
+        <w:t>.</w:t>
+      </w:r>
+    </w:p>
+    <w:p>
+      <w:pPr>
+        <w:spacing w:after="0"/>
+        <w:ind w:left="709"/>
+        <w:rPr>
+          <w:color w:val="595959" w:themeColor="text1" w:themeTint="A6"/>
+        </w:rPr>
+      </w:pPr>
+      <w:r>
+        <w:rPr>
+          <w:color w:val="595959" w:themeColor="text1" w:themeTint="A6"/>
+        </w:rPr>
+        <w:t>function myFunction() {</w:t>
+      </w:r>
+    </w:p>
+    <w:p>
+      <w:pPr>
+        <w:spacing w:after="0"/>
+        <w:ind w:left="709"/>
+        <w:rPr>
+          <w:color w:val="595959" w:themeColor="text1" w:themeTint="A6"/>
+        </w:rPr>
+      </w:pPr>
+      <w:r>
+        <w:rPr>
+          <w:color w:val="595959" w:themeColor="text1" w:themeTint="A6"/>
+          <w:lang w:val="en-US"/>
+        </w:rPr>
+        <w:t>alert</w:t>
+      </w:r>
+      <w:r>
+        <w:rPr>
+          <w:color w:val="595959" w:themeColor="text1" w:themeTint="A6"/>
+        </w:rPr>
+        <w:t>("</w:t>
+      </w:r>
+      <w:r>
+        <w:rPr>
+          <w:color w:val="595959" w:themeColor="text1" w:themeTint="A6"/>
+        </w:rPr>
+        <w:t>Зареєеструйтесь!</w:t>
+      </w:r>
+      <w:r>
+        <w:rPr>
+          <w:color w:val="595959" w:themeColor="text1" w:themeTint="A6"/>
+        </w:rPr>
+        <w:t>"</w:t>
+      </w:r>
+      <w:r>
+        <w:rPr>
+          <w:color w:val="595959" w:themeColor="text1" w:themeTint="A6"/>
+        </w:rPr>
+        <w:t>)</w:t>
+      </w:r>
+    </w:p>
+    <w:p>
+      <w:pPr>
+        <w:spacing w:after="0"/>
+        <w:ind w:left="709"/>
+        <w:rPr>
+          <w:color w:val="595959" w:themeColor="text1" w:themeTint="A6"/>
+        </w:rPr>
+      </w:pPr>
+      <w:r>
+        <w:rPr>
+          <w:color w:val="595959" w:themeColor="text1" w:themeTint="A6"/>
+        </w:rPr>
+        <w:t>}</w:t>
+      </w:r>
+    </w:p>
+    <w:p>
+      <w:pPr>
+        <w:spacing w:after="0"/>
+        <w:ind w:left="709"/>
+        <w:rPr>
+          <w:color w:val="595959" w:themeColor="text1" w:themeTint="A6"/>
+        </w:rPr>
+      </w:pPr>
+    </w:p>
+    <w:p>
+      <w:pPr>
+        <w:spacing w:after="0"/>
+        <w:ind w:left="709"/>
+        <w:rPr>
+          <w:color w:val="808080" w:themeColor="background1" w:themeShade="80"/>
+          <w:sz w:val="18"/>
+        </w:rPr>
+      </w:pPr>
+      <w:r>
+        <w:rPr>
+          <w:lang w:val="en-US"/>
+        </w:rPr>
+        <w:t>let</w:t>
+      </w:r>
+      <w:r>
+        <w:t xml:space="preserve"> </w:t>
+      </w:r>
+      <w:r>
+        <w:rPr>
+          <w:lang w:val="en-US"/>
+        </w:rPr>
+        <w:t>invertal</w:t>
+      </w:r>
+      <w:r>
+        <w:rPr>
+          <w:lang w:val="en-US"/>
+        </w:rPr>
+        <w:t>ID</w:t>
+      </w:r>
+      <w:r>
+        <w:t xml:space="preserve"> = </w:t>
+      </w:r>
+      <w:r>
+        <w:t>set</w:t>
+      </w:r>
+      <w:r>
+        <w:rPr>
+          <w:lang w:val="en-US"/>
+        </w:rPr>
+        <w:t>I</w:t>
+      </w:r>
+      <w:r>
+        <w:rPr>
+          <w:lang w:val="en-US"/>
+        </w:rPr>
+        <w:t>nvertal</w:t>
+      </w:r>
+      <w:r>
+        <w:t xml:space="preserve"> </w:t>
+      </w:r>
+      <w:r>
+        <w:t>(</w:t>
+      </w:r>
+      <w:r>
+        <w:rPr>
+          <w:color w:val="595959" w:themeColor="text1" w:themeTint="A6"/>
+        </w:rPr>
+        <w:t>myFunction, 2000</w:t>
+      </w:r>
+      <w:r>
+        <w:t>)</w:t>
+      </w:r>
+      <w:r>
+        <w:rPr>
+          <w:color w:val="595959" w:themeColor="text1" w:themeTint="A6"/>
+        </w:rPr>
+        <w:t xml:space="preserve">      </w:t>
+      </w:r>
+      <w:r>
+        <w:rPr>
+          <w:color w:val="808080" w:themeColor="background1" w:themeShade="80"/>
+          <w:sz w:val="18"/>
+        </w:rPr>
+        <w:t xml:space="preserve">// </w:t>
+      </w:r>
+      <w:r>
+        <w:rPr>
+          <w:color w:val="808080" w:themeColor="background1" w:themeShade="80"/>
+          <w:sz w:val="18"/>
+        </w:rPr>
+        <w:t>кожні 2 секунди викличе</w:t>
+      </w:r>
+      <w:r>
+        <w:rPr>
+          <w:color w:val="808080" w:themeColor="background1" w:themeShade="80"/>
+          <w:sz w:val="18"/>
+        </w:rPr>
+        <w:t xml:space="preserve"> myFunction</w:t>
+      </w:r>
+    </w:p>
+    <w:p>
+      <w:pPr>
+        <w:spacing w:after="0"/>
+        <w:ind w:left="709"/>
+        <w:rPr>
+          <w:color w:val="808080" w:themeColor="background1" w:themeShade="80"/>
+          <w:lang w:val="en-US"/>
+        </w:rPr>
+      </w:pPr>
+      <w:r>
+        <w:rPr>
+          <w:color w:val="808080" w:themeColor="background1" w:themeShade="80"/>
+          <w:lang w:val="en-US"/>
+        </w:rPr>
+        <w:t>---------------------------------------------------------------------</w:t>
+      </w:r>
+    </w:p>
+    <w:p>
+      <w:pPr>
+        <w:spacing w:after="0"/>
+        <w:ind w:left="709"/>
+        <w:rPr>
+          <w:color w:val="808080" w:themeColor="background1" w:themeShade="80"/>
+          <w:sz w:val="18"/>
+          <w:lang w:val="en-US"/>
+        </w:rPr>
+      </w:pPr>
+      <w:r>
+        <w:rPr>
+          <w:lang w:val="en-US"/>
+        </w:rPr>
+        <w:t xml:space="preserve">let </w:t>
+      </w:r>
+      <w:r>
+        <w:rPr>
+          <w:lang w:val="en-US"/>
+        </w:rPr>
+        <w:t>invertal</w:t>
+      </w:r>
+      <w:r>
+        <w:rPr>
+          <w:lang w:val="en-US"/>
+        </w:rPr>
+        <w:t>ID</w:t>
+      </w:r>
+      <w:r>
+        <w:rPr>
+          <w:lang w:val="en-US"/>
+        </w:rPr>
+        <w:t xml:space="preserve"> </w:t>
+      </w:r>
+      <w:r>
+        <w:rPr>
+          <w:lang w:val="en-US"/>
+        </w:rPr>
+        <w:t>=</w:t>
+      </w:r>
+      <w:r>
+        <w:rPr>
+          <w:lang w:val="en-US"/>
+        </w:rPr>
+        <w:t xml:space="preserve"> </w:t>
+      </w:r>
+      <w:r>
+        <w:t>set</w:t>
+      </w:r>
+      <w:r>
+        <w:rPr>
+          <w:lang w:val="en-US"/>
+        </w:rPr>
+        <w:t>I</w:t>
+      </w:r>
+      <w:r>
+        <w:rPr>
+          <w:lang w:val="en-US"/>
+        </w:rPr>
+        <w:t>nvertal</w:t>
+      </w:r>
+      <w:r>
+        <w:t xml:space="preserve"> </w:t>
+      </w:r>
+      <w:r>
+        <w:t>(</w:t>
+      </w:r>
+      <w:r>
+        <w:rPr>
+          <w:lang w:val="en-US"/>
+        </w:rPr>
+        <w:t xml:space="preserve"> () =&gt; </w:t>
+      </w:r>
+      <w:r>
+        <w:rPr>
+          <w:color w:val="595959" w:themeColor="text1" w:themeTint="A6"/>
+          <w:lang w:val="en-US"/>
+        </w:rPr>
+        <w:t>alert</w:t>
+      </w:r>
+      <w:r>
+        <w:rPr>
+          <w:color w:val="595959" w:themeColor="text1" w:themeTint="A6"/>
+        </w:rPr>
+        <w:t>("</w:t>
+      </w:r>
+      <w:r>
+        <w:rPr>
+          <w:color w:val="595959" w:themeColor="text1" w:themeTint="A6"/>
+          <w:lang w:val="ru-RU"/>
+        </w:rPr>
+        <w:t>Зареєеструйтесь</w:t>
+      </w:r>
+      <w:r>
+        <w:rPr>
+          <w:color w:val="595959" w:themeColor="text1" w:themeTint="A6"/>
+          <w:lang w:val="en-US"/>
+        </w:rPr>
+        <w:t>!</w:t>
+      </w:r>
+      <w:r>
+        <w:rPr>
+          <w:color w:val="595959" w:themeColor="text1" w:themeTint="A6"/>
+        </w:rPr>
+        <w:t>")</w:t>
+      </w:r>
+      <w:r>
+        <w:rPr>
+          <w:color w:val="595959" w:themeColor="text1" w:themeTint="A6"/>
+          <w:lang w:val="en-US"/>
+        </w:rPr>
+        <w:t xml:space="preserve">, 2000)        </w:t>
+      </w:r>
+      <w:r>
+        <w:rPr>
+          <w:color w:val="808080" w:themeColor="background1" w:themeShade="80"/>
+          <w:sz w:val="18"/>
+          <w:lang w:val="en-US"/>
+        </w:rPr>
+        <w:t xml:space="preserve">// </w:t>
+      </w:r>
+      <w:r>
+        <w:rPr>
+          <w:color w:val="808080" w:themeColor="background1" w:themeShade="80"/>
+          <w:sz w:val="18"/>
+          <w:lang w:val="ru-RU"/>
+        </w:rPr>
+        <w:t>теж</w:t>
+      </w:r>
+      <w:r>
+        <w:rPr>
+          <w:color w:val="808080" w:themeColor="background1" w:themeShade="80"/>
+          <w:sz w:val="18"/>
+          <w:lang w:val="en-US"/>
+        </w:rPr>
+        <w:t xml:space="preserve"> </w:t>
+      </w:r>
+      <w:r>
+        <w:rPr>
+          <w:color w:val="808080" w:themeColor="background1" w:themeShade="80"/>
+          <w:sz w:val="18"/>
+          <w:lang w:val="ru-RU"/>
+        </w:rPr>
+        <w:t>саме</w:t>
+      </w:r>
+    </w:p>
+    <w:p>
+      <w:pPr>
+        <w:spacing w:after="0"/>
+        <w:ind w:left="709"/>
+        <w:rPr>
+          <w:color w:val="808080" w:themeColor="background1" w:themeShade="80"/>
+          <w:sz w:val="18"/>
+        </w:rPr>
+      </w:pPr>
+    </w:p>
+    <w:p>
+      <w:pPr>
         <w:rPr>
           <w:b/>
           <w:i/>
-          <w:lang w:val="en-US"/>
+        </w:rPr>
+      </w:pPr>
+      <w:r>
+        <w:rPr>
+          <w:b/>
+          <w:i/>
+        </w:rPr>
+        <w:t>Передача додаткових параметрів у функцію</w:t>
+      </w:r>
+    </w:p>
+    <w:p>
+      <w:pPr>
+        <w:ind w:left="709"/>
+        <w:rPr>
+          <w:color w:val="595959" w:themeColor="text1" w:themeTint="A6"/>
+        </w:rPr>
+      </w:pPr>
+      <w:r>
+        <w:rPr>
+          <w:lang w:val="en-US"/>
+        </w:rPr>
+        <w:t>let</w:t>
+      </w:r>
+      <w:r>
+        <w:t xml:space="preserve"> Змінна = </w:t>
+      </w:r>
+      <w:r>
+        <w:t>set</w:t>
+      </w:r>
+      <w:r>
+        <w:rPr>
+          <w:lang w:val="en-US"/>
+        </w:rPr>
+        <w:t>I</w:t>
+      </w:r>
+      <w:r>
+        <w:rPr>
+          <w:lang w:val="en-US"/>
+        </w:rPr>
+        <w:t>nvertal</w:t>
+      </w:r>
+      <w:r>
+        <w:rPr>
+          <w:color w:val="595959" w:themeColor="text1" w:themeTint="A6"/>
         </w:rPr>
         <w:t xml:space="preserve"> </w:t>
       </w:r>
       <w:r>
         <w:rPr>
-          <w:b/>
-          <w:i/>
-          <w:lang w:val="ru-RU"/>
-        </w:rPr>
-        <w:t>таймеру</w:t>
-      </w:r>
-    </w:p>
-    <w:p>
-      <w:pPr>
-        <w:ind w:left="709"/>
-        <w:rPr>
-          <w:color w:val="595959" w:themeColor="text1" w:themeTint="A6"/>
-        </w:rPr>
-      </w:pPr>
-      <w:r>
-        <w:rPr>
-          <w:lang w:val="en-US"/>
-        </w:rPr>
-        <w:t>let timeoutID</w:t>
-      </w:r>
-      <w:r>
-        <w:rPr>
-          <w:lang w:val="en-US"/>
-        </w:rPr>
-        <w:t xml:space="preserve"> =</w:t>
+          <w:color w:val="595959" w:themeColor="text1" w:themeTint="A6"/>
+        </w:rPr>
+        <w:t>(function</w:t>
+      </w:r>
+      <w:r>
+        <w:rPr>
+          <w:color w:val="595959" w:themeColor="text1" w:themeTint="A6"/>
+        </w:rPr>
+        <w:t>, delay</w:t>
+      </w:r>
+      <w:r>
+        <w:rPr>
+          <w:color w:val="595959" w:themeColor="text1" w:themeTint="A6"/>
+        </w:rPr>
+        <w:t xml:space="preserve">, </w:t>
+      </w:r>
+      <w:r>
+        <w:rPr>
+          <w:color w:val="595959" w:themeColor="text1" w:themeTint="A6"/>
+          <w:lang w:val="en-US"/>
+        </w:rPr>
+        <w:t>arg</w:t>
+      </w:r>
+      <w:r>
+        <w:rPr>
+          <w:color w:val="595959" w:themeColor="text1" w:themeTint="A6"/>
+        </w:rPr>
+        <w:t xml:space="preserve">0, </w:t>
+      </w:r>
+      <w:r>
+        <w:rPr>
+          <w:color w:val="595959" w:themeColor="text1" w:themeTint="A6"/>
+          <w:lang w:val="en-US"/>
+        </w:rPr>
+        <w:t>arg</w:t>
+      </w:r>
+      <w:r>
+        <w:rPr>
+          <w:color w:val="595959" w:themeColor="text1" w:themeTint="A6"/>
+        </w:rPr>
+        <w:t>1</w:t>
+      </w:r>
+      <w:r>
+        <w:rPr>
+          <w:color w:val="595959" w:themeColor="text1" w:themeTint="A6"/>
+        </w:rPr>
+        <w:t>)</w:t>
+      </w:r>
+    </w:p>
+    <w:p>
+      <w:pPr>
+        <w:rPr>
+          <w:lang w:val="en-US"/>
+        </w:rPr>
+      </w:pPr>
+      <w:r>
+        <w:rPr>
+          <w:b/>
+          <w:lang w:val="en-US"/>
+        </w:rPr>
+        <w:t xml:space="preserve">arg0, arg1 </w:t>
+      </w:r>
+      <w:r>
+        <w:rPr>
+          <w:lang w:val="en-US"/>
+        </w:rPr>
+        <w:t xml:space="preserve">–  </w:t>
+      </w:r>
+      <w:r>
+        <w:rPr>
+          <w:lang w:val="ru-RU"/>
+        </w:rPr>
+        <w:t>параметри</w:t>
       </w:r>
       <w:r>
         <w:rPr>
@@ -55691,555 +56243,65 @@
         <w:t xml:space="preserve"> </w:t>
       </w:r>
       <w:r>
-        <w:t>setTimeout</w:t>
-      </w:r>
-      <w:r>
-        <w:rPr>
-          <w:color w:val="595959" w:themeColor="text1" w:themeTint="A6"/>
-        </w:rPr>
-        <w:t>(function</w:t>
-      </w:r>
-      <w:r>
-        <w:rPr>
-          <w:color w:val="595959" w:themeColor="text1" w:themeTint="A6"/>
-        </w:rPr>
-        <w:t>, delay)</w:t>
-      </w:r>
-    </w:p>
-    <w:p>
-      <w:r>
-        <w:rPr>
-          <w:b/>
-        </w:rPr>
-        <w:t>function</w:t>
-      </w:r>
-      <w:r>
-        <w:t xml:space="preserve"> - це функція або код, який потрібно виконати після закінчення вказаного інтервалу delay.</w:t>
-      </w:r>
-    </w:p>
-    <w:p>
-      <w:r>
-        <w:rPr>
-          <w:b/>
-        </w:rPr>
-        <w:t>delay</w:t>
-      </w:r>
-      <w:r>
+        <w:rPr>
+          <w:lang w:val="ru-RU"/>
+        </w:rPr>
+        <w:t>для</w:t>
+      </w:r>
+      <w:r>
+        <w:rPr>
+          <w:lang w:val="en-US"/>
+        </w:rPr>
         <w:t xml:space="preserve"> </w:t>
       </w:r>
       <w:r>
-        <w:t>–</w:t>
-      </w:r>
-      <w:r>
+        <w:rPr>
+          <w:lang w:val="ru-RU"/>
+        </w:rPr>
+        <w:t>функції</w:t>
+      </w:r>
+    </w:p>
+    <w:p>
+      <w:pPr>
+        <w:spacing w:after="0"/>
+        <w:rPr>
+          <w:color w:val="595959" w:themeColor="text1" w:themeTint="A6"/>
+          <w:lang w:val="en-US"/>
+        </w:rPr>
+      </w:pPr>
+      <w:r>
+        <w:tab/>
+      </w:r>
+      <w:r>
+        <w:rPr>
+          <w:color w:val="595959" w:themeColor="text1" w:themeTint="A6"/>
+          <w:lang w:val="en-US"/>
+        </w:rPr>
+        <w:t xml:space="preserve">let invertalID = </w:t>
+      </w:r>
+      <w:r>
+        <w:rPr>
+          <w:color w:val="595959" w:themeColor="text1" w:themeTint="A6"/>
+        </w:rPr>
+        <w:t>set</w:t>
+      </w:r>
+      <w:r>
+        <w:rPr>
+          <w:lang w:val="en-US"/>
+        </w:rPr>
+        <w:t>I</w:t>
+      </w:r>
+      <w:r>
+        <w:rPr>
+          <w:lang w:val="en-US"/>
+        </w:rPr>
+        <w:t>nvertal</w:t>
+      </w:r>
+      <w:r>
+        <w:rPr>
+          <w:color w:val="595959" w:themeColor="text1" w:themeTint="A6"/>
+        </w:rPr>
         <w:t xml:space="preserve"> </w:t>
-      </w:r>
-      <w:r>
-        <w:rPr>
-          <w:lang w:val="ru-RU"/>
-        </w:rPr>
-        <w:t xml:space="preserve">затримка виконання функції (або коду) в </w:t>
-      </w:r>
-      <w:r>
-        <w:t>мілісекунд</w:t>
-      </w:r>
-      <w:r>
-        <w:rPr>
-          <w:lang w:val="ru-RU"/>
-        </w:rPr>
-        <w:t>ах</w:t>
-      </w:r>
-      <w:r>
-        <w:t>.</w:t>
-      </w:r>
-    </w:p>
-    <w:p>
-      <w:pPr>
-        <w:spacing w:after="0"/>
-        <w:ind w:left="709"/>
-        <w:rPr>
-          <w:color w:val="595959" w:themeColor="text1" w:themeTint="A6"/>
-        </w:rPr>
-      </w:pPr>
-      <w:r>
-        <w:rPr>
-          <w:color w:val="595959" w:themeColor="text1" w:themeTint="A6"/>
-        </w:rPr>
-        <w:t>function myFunction() {</w:t>
-      </w:r>
-    </w:p>
-    <w:p>
-      <w:pPr>
-        <w:spacing w:after="0"/>
-        <w:ind w:left="709"/>
-        <w:rPr>
-          <w:color w:val="595959" w:themeColor="text1" w:themeTint="A6"/>
-        </w:rPr>
-      </w:pPr>
-      <w:r>
-        <w:rPr>
-          <w:color w:val="595959" w:themeColor="text1" w:themeTint="A6"/>
-          <w:lang w:val="en-US"/>
-        </w:rPr>
-        <w:t>alert</w:t>
-      </w:r>
-      <w:r>
-        <w:rPr>
-          <w:color w:val="595959" w:themeColor="text1" w:themeTint="A6"/>
-        </w:rPr>
-        <w:t>("</w:t>
-      </w:r>
-      <w:r>
-        <w:rPr>
-          <w:color w:val="595959" w:themeColor="text1" w:themeTint="A6"/>
-          <w:lang w:val="ru-RU"/>
-        </w:rPr>
-        <w:t>Зареєеструйтесь</w:t>
-      </w:r>
-      <w:r>
-        <w:rPr>
-          <w:color w:val="595959" w:themeColor="text1" w:themeTint="A6"/>
-          <w:lang w:val="en-US"/>
-        </w:rPr>
-        <w:t>!</w:t>
-      </w:r>
-      <w:r>
-        <w:rPr>
-          <w:color w:val="595959" w:themeColor="text1" w:themeTint="A6"/>
-        </w:rPr>
-        <w:t>"</w:t>
-      </w:r>
-      <w:r>
-        <w:rPr>
-          <w:color w:val="595959" w:themeColor="text1" w:themeTint="A6"/>
-        </w:rPr>
-        <w:t>)</w:t>
-      </w:r>
-    </w:p>
-    <w:p>
-      <w:pPr>
-        <w:spacing w:after="0"/>
-        <w:ind w:left="709"/>
-        <w:rPr>
-          <w:color w:val="595959" w:themeColor="text1" w:themeTint="A6"/>
-        </w:rPr>
-      </w:pPr>
-      <w:r>
-        <w:rPr>
-          <w:color w:val="595959" w:themeColor="text1" w:themeTint="A6"/>
-        </w:rPr>
-        <w:t>}</w:t>
-      </w:r>
-    </w:p>
-    <w:p>
-      <w:pPr>
-        <w:spacing w:after="0"/>
-        <w:ind w:left="709"/>
-        <w:rPr>
-          <w:color w:val="595959" w:themeColor="text1" w:themeTint="A6"/>
-        </w:rPr>
-      </w:pPr>
-    </w:p>
-    <w:p>
-      <w:pPr>
-        <w:spacing w:after="0"/>
-        <w:ind w:left="709"/>
-        <w:rPr>
-          <w:color w:val="808080" w:themeColor="background1" w:themeShade="80"/>
-          <w:sz w:val="18"/>
-        </w:rPr>
-      </w:pPr>
-      <w:r>
-        <w:rPr>
-          <w:lang w:val="en-US"/>
-        </w:rPr>
-        <w:t>let</w:t>
-      </w:r>
-      <w:r>
-        <w:t xml:space="preserve"> </w:t>
-      </w:r>
-      <w:r>
-        <w:rPr>
-          <w:lang w:val="en-US"/>
-        </w:rPr>
-        <w:t>timeoutID</w:t>
-      </w:r>
-      <w:r>
-        <w:t xml:space="preserve"> = </w:t>
-      </w:r>
-      <w:r>
-        <w:t>setTimeout(</w:t>
-      </w:r>
-      <w:r>
-        <w:rPr>
-          <w:color w:val="595959" w:themeColor="text1" w:themeTint="A6"/>
-        </w:rPr>
-        <w:t>myFunction, 2000</w:t>
-      </w:r>
-      <w:r>
-        <w:t>)</w:t>
-      </w:r>
-      <w:r>
-        <w:rPr>
-          <w:color w:val="595959" w:themeColor="text1" w:themeTint="A6"/>
-        </w:rPr>
-        <w:t xml:space="preserve">      </w:t>
-      </w:r>
-      <w:r>
-        <w:rPr>
-          <w:color w:val="808080" w:themeColor="background1" w:themeShade="80"/>
-          <w:sz w:val="18"/>
-        </w:rPr>
-        <w:t xml:space="preserve">// </w:t>
-      </w:r>
-      <w:r>
-        <w:rPr>
-          <w:color w:val="808080" w:themeColor="background1" w:themeShade="80"/>
-          <w:sz w:val="18"/>
-          <w:lang w:val="ru-RU"/>
-        </w:rPr>
-        <w:t>кожні</w:t>
-      </w:r>
-      <w:r>
-        <w:rPr>
-          <w:color w:val="808080" w:themeColor="background1" w:themeShade="80"/>
-          <w:sz w:val="18"/>
-          <w:lang w:val="en-US"/>
-        </w:rPr>
-        <w:t xml:space="preserve"> 2 </w:t>
-      </w:r>
-      <w:r>
-        <w:rPr>
-          <w:color w:val="808080" w:themeColor="background1" w:themeShade="80"/>
-          <w:sz w:val="18"/>
-          <w:lang w:val="ru-RU"/>
-        </w:rPr>
-        <w:t>секунди</w:t>
-      </w:r>
-      <w:r>
-        <w:rPr>
-          <w:color w:val="808080" w:themeColor="background1" w:themeShade="80"/>
-          <w:sz w:val="18"/>
-          <w:lang w:val="en-US"/>
-        </w:rPr>
-        <w:t xml:space="preserve"> </w:t>
-      </w:r>
-      <w:r>
-        <w:rPr>
-          <w:color w:val="808080" w:themeColor="background1" w:themeShade="80"/>
-          <w:sz w:val="18"/>
-          <w:lang w:val="ru-RU"/>
-        </w:rPr>
-        <w:t>викличе</w:t>
-      </w:r>
-      <w:r>
-        <w:rPr>
-          <w:color w:val="808080" w:themeColor="background1" w:themeShade="80"/>
-          <w:sz w:val="18"/>
-        </w:rPr>
-        <w:t xml:space="preserve"> myFunction</w:t>
-      </w:r>
-    </w:p>
-    <w:p>
-      <w:pPr>
-        <w:spacing w:after="0"/>
-        <w:ind w:left="709"/>
-        <w:rPr>
-          <w:color w:val="808080" w:themeColor="background1" w:themeShade="80"/>
-          <w:lang w:val="en-US"/>
-        </w:rPr>
-      </w:pPr>
-      <w:r>
-        <w:rPr>
-          <w:color w:val="808080" w:themeColor="background1" w:themeShade="80"/>
-          <w:lang w:val="en-US"/>
-        </w:rPr>
-        <w:t>---------------------------------------------------------------------</w:t>
-      </w:r>
-    </w:p>
-    <w:p>
-      <w:pPr>
-        <w:spacing w:after="0"/>
-        <w:ind w:left="709"/>
-        <w:rPr>
-          <w:color w:val="808080" w:themeColor="background1" w:themeShade="80"/>
-          <w:sz w:val="18"/>
-          <w:lang w:val="en-US"/>
-        </w:rPr>
-      </w:pPr>
-      <w:r>
-        <w:rPr>
-          <w:lang w:val="en-US"/>
-        </w:rPr>
-        <w:t>let timeoutID</w:t>
-      </w:r>
-      <w:r>
-        <w:rPr>
-          <w:lang w:val="en-US"/>
-        </w:rPr>
-        <w:t xml:space="preserve"> </w:t>
-      </w:r>
-      <w:r>
-        <w:rPr>
-          <w:lang w:val="en-US"/>
-        </w:rPr>
-        <w:t>=</w:t>
-      </w:r>
-      <w:r>
-        <w:rPr>
-          <w:lang w:val="en-US"/>
-        </w:rPr>
-        <w:t xml:space="preserve"> </w:t>
-      </w:r>
-      <w:r>
-        <w:t>setTimeout(</w:t>
-      </w:r>
-      <w:r>
-        <w:rPr>
-          <w:lang w:val="en-US"/>
-        </w:rPr>
-        <w:t xml:space="preserve"> () =&gt; </w:t>
-      </w:r>
-      <w:r>
-        <w:rPr>
-          <w:color w:val="595959" w:themeColor="text1" w:themeTint="A6"/>
-          <w:lang w:val="en-US"/>
-        </w:rPr>
-        <w:t>alert</w:t>
-      </w:r>
-      <w:r>
-        <w:rPr>
-          <w:color w:val="595959" w:themeColor="text1" w:themeTint="A6"/>
-        </w:rPr>
-        <w:t>("</w:t>
-      </w:r>
-      <w:r>
-        <w:rPr>
-          <w:color w:val="595959" w:themeColor="text1" w:themeTint="A6"/>
-          <w:lang w:val="ru-RU"/>
-        </w:rPr>
-        <w:t>Зареєеструйтесь</w:t>
-      </w:r>
-      <w:r>
-        <w:rPr>
-          <w:color w:val="595959" w:themeColor="text1" w:themeTint="A6"/>
-          <w:lang w:val="en-US"/>
-        </w:rPr>
-        <w:t>!</w:t>
-      </w:r>
-      <w:r>
-        <w:rPr>
-          <w:color w:val="595959" w:themeColor="text1" w:themeTint="A6"/>
-        </w:rPr>
-        <w:t>")</w:t>
-      </w:r>
-      <w:r>
-        <w:rPr>
-          <w:color w:val="595959" w:themeColor="text1" w:themeTint="A6"/>
-          <w:lang w:val="en-US"/>
-        </w:rPr>
-        <w:t xml:space="preserve">, 2000)        </w:t>
-      </w:r>
-      <w:r>
-        <w:rPr>
-          <w:color w:val="808080" w:themeColor="background1" w:themeShade="80"/>
-          <w:sz w:val="18"/>
-          <w:lang w:val="en-US"/>
-        </w:rPr>
-        <w:t xml:space="preserve">// </w:t>
-      </w:r>
-      <w:r>
-        <w:rPr>
-          <w:color w:val="808080" w:themeColor="background1" w:themeShade="80"/>
-          <w:sz w:val="18"/>
-          <w:lang w:val="ru-RU"/>
-        </w:rPr>
-        <w:t>теж</w:t>
-      </w:r>
-      <w:r>
-        <w:rPr>
-          <w:color w:val="808080" w:themeColor="background1" w:themeShade="80"/>
-          <w:sz w:val="18"/>
-          <w:lang w:val="en-US"/>
-        </w:rPr>
-        <w:t xml:space="preserve"> </w:t>
-      </w:r>
-      <w:r>
-        <w:rPr>
-          <w:color w:val="808080" w:themeColor="background1" w:themeShade="80"/>
-          <w:sz w:val="18"/>
-          <w:lang w:val="ru-RU"/>
-        </w:rPr>
-        <w:t>саме</w:t>
-      </w:r>
-    </w:p>
-    <w:p>
-      <w:pPr>
-        <w:spacing w:after="0"/>
-        <w:ind w:left="709"/>
-        <w:rPr>
-          <w:color w:val="808080" w:themeColor="background1" w:themeShade="80"/>
-          <w:sz w:val="18"/>
-        </w:rPr>
-      </w:pPr>
-    </w:p>
-    <w:p>
-      <w:pPr>
-        <w:rPr>
-          <w:b/>
-          <w:i/>
-        </w:rPr>
-      </w:pPr>
-      <w:r>
-        <w:rPr>
-          <w:b/>
-          <w:i/>
-        </w:rPr>
-        <w:t>Передача додаткових параметрів у функцію</w:t>
-      </w:r>
-    </w:p>
-    <w:p>
-      <w:pPr>
-        <w:ind w:left="709"/>
-        <w:rPr>
-          <w:color w:val="595959" w:themeColor="text1" w:themeTint="A6"/>
-        </w:rPr>
-      </w:pPr>
-      <w:r>
-        <w:rPr>
-          <w:lang w:val="en-US"/>
-        </w:rPr>
-        <w:t>let</w:t>
-      </w:r>
-      <w:r>
-        <w:t xml:space="preserve"> Змінна = </w:t>
-      </w:r>
-      <w:r>
-        <w:t>setTimeout</w:t>
-      </w:r>
-      <w:r>
-        <w:rPr>
-          <w:color w:val="595959" w:themeColor="text1" w:themeTint="A6"/>
-        </w:rPr>
-        <w:t>(function</w:t>
-      </w:r>
-      <w:r>
-        <w:rPr>
-          <w:color w:val="595959" w:themeColor="text1" w:themeTint="A6"/>
-        </w:rPr>
-        <w:t>, delay</w:t>
-      </w:r>
-      <w:r>
-        <w:rPr>
-          <w:color w:val="595959" w:themeColor="text1" w:themeTint="A6"/>
-        </w:rPr>
-        <w:t xml:space="preserve">, </w:t>
-      </w:r>
-      <w:r>
-        <w:rPr>
-          <w:color w:val="595959" w:themeColor="text1" w:themeTint="A6"/>
-          <w:lang w:val="en-US"/>
-        </w:rPr>
-        <w:t>arg</w:t>
-      </w:r>
-      <w:r>
-        <w:rPr>
-          <w:color w:val="595959" w:themeColor="text1" w:themeTint="A6"/>
-        </w:rPr>
-        <w:t xml:space="preserve">0, </w:t>
-      </w:r>
-      <w:r>
-        <w:rPr>
-          <w:color w:val="595959" w:themeColor="text1" w:themeTint="A6"/>
-          <w:lang w:val="en-US"/>
-        </w:rPr>
-        <w:t>arg</w:t>
-      </w:r>
-      <w:r>
-        <w:rPr>
-          <w:color w:val="595959" w:themeColor="text1" w:themeTint="A6"/>
-        </w:rPr>
-        <w:t>1</w:t>
-      </w:r>
-      <w:r>
-        <w:rPr>
-          <w:color w:val="595959" w:themeColor="text1" w:themeTint="A6"/>
-        </w:rPr>
-        <w:t>)</w:t>
-      </w:r>
-    </w:p>
-    <w:p>
-      <w:pPr>
-        <w:rPr>
-          <w:lang w:val="en-US"/>
-        </w:rPr>
-      </w:pPr>
-      <w:r>
-        <w:rPr>
-          <w:b/>
-          <w:lang w:val="en-US"/>
-        </w:rPr>
-        <w:t xml:space="preserve">arg0, arg1 </w:t>
-      </w:r>
-      <w:r>
-        <w:rPr>
-          <w:lang w:val="en-US"/>
-        </w:rPr>
-        <w:t xml:space="preserve">–  </w:t>
-      </w:r>
-      <w:r>
-        <w:rPr>
-          <w:lang w:val="ru-RU"/>
-        </w:rPr>
-        <w:t>параметри</w:t>
-      </w:r>
-      <w:r>
-        <w:rPr>
-          <w:lang w:val="en-US"/>
-        </w:rPr>
-        <w:t xml:space="preserve"> </w:t>
-      </w:r>
-      <w:r>
-        <w:rPr>
-          <w:lang w:val="ru-RU"/>
-        </w:rPr>
-        <w:t>для</w:t>
-      </w:r>
-      <w:r>
-        <w:rPr>
-          <w:lang w:val="en-US"/>
-        </w:rPr>
-        <w:t xml:space="preserve"> </w:t>
-      </w:r>
-      <w:r>
-        <w:rPr>
-          <w:lang w:val="ru-RU"/>
-        </w:rPr>
-        <w:t>функції</w:t>
-      </w:r>
-    </w:p>
-    <w:p>
-      <w:pPr>
-        <w:spacing w:after="0"/>
-        <w:rPr>
-          <w:color w:val="595959" w:themeColor="text1" w:themeTint="A6"/>
-          <w:lang w:val="en-US"/>
-        </w:rPr>
-      </w:pPr>
-      <w:r>
-        <w:tab/>
-      </w:r>
-      <w:r>
-        <w:rPr>
-          <w:color w:val="595959" w:themeColor="text1" w:themeTint="A6"/>
-          <w:lang w:val="en-US"/>
-        </w:rPr>
-        <w:t xml:space="preserve">let invertalID = </w:t>
-      </w:r>
-      <w:r>
-        <w:rPr>
-          <w:color w:val="595959" w:themeColor="text1" w:themeTint="A6"/>
-        </w:rPr>
-        <w:t>setTimeout</w:t>
       </w:r>
       <w:r>
         <w:rPr>
@@ -56337,7 +56399,16 @@
           <w:color w:val="595959" w:themeColor="text1" w:themeTint="A6"/>
           <w:lang w:val="en-US"/>
         </w:rPr>
-        <w:t xml:space="preserve">       ${greeting} ${name}</w:t>
+        <w:t xml:space="preserve">       ${greet</w:t>
+      </w:r>
+      <w:bookmarkStart w:id="0" w:name="_GoBack"/>
+      <w:bookmarkEnd w:id="0"/>
+      <w:r>
+        <w:rPr>
+          <w:color w:val="595959" w:themeColor="text1" w:themeTint="A6"/>
+          <w:lang w:val="en-US"/>
+        </w:rPr>
+        <w:t>ing} ${name}</w:t>
       </w:r>
     </w:p>
     <w:p>
@@ -56630,7 +56701,7 @@
 </file>
 
 <file path=word/endnotes.xml><?xml version="1.0" encoding="utf-8"?>
-<w:endnotes xmlns:wpc="http://schemas.microsoft.com/office/word/2010/wordprocessingCanvas" xmlns:mc="http://schemas.openxmlformats.org/markup-compatibility/2006" xmlns:o="urn:schemas-microsoft-com:office:office" xmlns:r="http://schemas.openxmlformats.org/officeDocument/2006/relationships" xmlns:m="http://schemas.openxmlformats.org/officeDocument/2006/math" xmlns:v="urn:schemas-microsoft-com:vml" xmlns:wp14="http://schemas.microsoft.com/office/word/2010/wordprocessingDrawing" xmlns:wp="http://schemas.openxmlformats.org/drawingml/2006/wordprocessingDrawing" xmlns:w10="urn:schemas-microsoft-com:office:word" xmlns:w="http://schemas.openxmlformats.org/wordprocessingml/2006/main" xmlns:w14="http://schemas.microsoft.com/office/word/2010/wordml" xmlns:w15="http://schemas.microsoft.com/office/word/2012/wordml" xmlns:wpg="http://schemas.microsoft.com/office/word/2010/wordprocessingGroup" xmlns:wpi="http://schemas.microsoft.com/office/word/2010/wordprocessingInk" xmlns:wne="http://schemas.microsoft.com/office/word/2006/wordml" xmlns:wps="http://schemas.microsoft.com/office/word/2010/wordprocessingShape" mc:Ignorable="w14 w15 wp14">
+<w:endnotes xmlns:wpc="http://schemas.microsoft.com/office/word/2010/wordprocessingCanvas" xmlns:cx="http://schemas.microsoft.com/office/drawing/2014/chartex" xmlns:mc="http://schemas.openxmlformats.org/markup-compatibility/2006" xmlns:o="urn:schemas-microsoft-com:office:office" xmlns:r="http://schemas.openxmlformats.org/officeDocument/2006/relationships" xmlns:m="http://schemas.openxmlformats.org/officeDocument/2006/math" xmlns:v="urn:schemas-microsoft-com:vml" xmlns:wp14="http://schemas.microsoft.com/office/word/2010/wordprocessingDrawing" xmlns:wp="http://schemas.openxmlformats.org/drawingml/2006/wordprocessingDrawing" xmlns:w10="urn:schemas-microsoft-com:office:word" xmlns:w="http://schemas.openxmlformats.org/wordprocessingml/2006/main" xmlns:w14="http://schemas.microsoft.com/office/word/2010/wordml" xmlns:w15="http://schemas.microsoft.com/office/word/2012/wordml" xmlns:w16se="http://schemas.microsoft.com/office/word/2015/wordml/symex" xmlns:wpg="http://schemas.microsoft.com/office/word/2010/wordprocessingGroup" xmlns:wpi="http://schemas.microsoft.com/office/word/2010/wordprocessingInk" xmlns:wne="http://schemas.microsoft.com/office/word/2006/wordml" xmlns:wps="http://schemas.microsoft.com/office/word/2010/wordprocessingShape" mc:Ignorable="w14 w15 w16se wp14">
   <w:endnote w:type="separator" w:id="-1">
     <w:p>
       <w:pPr>
@@ -56655,7 +56726,7 @@
 </file>
 
 <file path=word/footnotes.xml><?xml version="1.0" encoding="utf-8"?>
-<w:footnotes xmlns:wpc="http://schemas.microsoft.com/office/word/2010/wordprocessingCanvas" xmlns:mc="http://schemas.openxmlformats.org/markup-compatibility/2006" xmlns:o="urn:schemas-microsoft-com:office:office" xmlns:r="http://schemas.openxmlformats.org/officeDocument/2006/relationships" xmlns:m="http://schemas.openxmlformats.org/officeDocument/2006/math" xmlns:v="urn:schemas-microsoft-com:vml" xmlns:wp14="http://schemas.microsoft.com/office/word/2010/wordprocessingDrawing" xmlns:wp="http://schemas.openxmlformats.org/drawingml/2006/wordprocessingDrawing" xmlns:w10="urn:schemas-microsoft-com:office:word" xmlns:w="http://schemas.openxmlformats.org/wordprocessingml/2006/main" xmlns:w14="http://schemas.microsoft.com/office/word/2010/wordml" xmlns:w15="http://schemas.microsoft.com/office/word/2012/wordml" xmlns:wpg="http://schemas.microsoft.com/office/word/2010/wordprocessingGroup" xmlns:wpi="http://schemas.microsoft.com/office/word/2010/wordprocessingInk" xmlns:wne="http://schemas.microsoft.com/office/word/2006/wordml" xmlns:wps="http://schemas.microsoft.com/office/word/2010/wordprocessingShape" mc:Ignorable="w14 w15 wp14">
+<w:footnotes xmlns:wpc="http://schemas.microsoft.com/office/word/2010/wordprocessingCanvas" xmlns:cx="http://schemas.microsoft.com/office/drawing/2014/chartex" xmlns:mc="http://schemas.openxmlformats.org/markup-compatibility/2006" xmlns:o="urn:schemas-microsoft-com:office:office" xmlns:r="http://schemas.openxmlformats.org/officeDocument/2006/relationships" xmlns:m="http://schemas.openxmlformats.org/officeDocument/2006/math" xmlns:v="urn:schemas-microsoft-com:vml" xmlns:wp14="http://schemas.microsoft.com/office/word/2010/wordprocessingDrawing" xmlns:wp="http://schemas.openxmlformats.org/drawingml/2006/wordprocessingDrawing" xmlns:w10="urn:schemas-microsoft-com:office:word" xmlns:w="http://schemas.openxmlformats.org/wordprocessingml/2006/main" xmlns:w14="http://schemas.microsoft.com/office/word/2010/wordml" xmlns:w15="http://schemas.microsoft.com/office/word/2012/wordml" xmlns:w16se="http://schemas.microsoft.com/office/word/2015/wordml/symex" xmlns:wpg="http://schemas.microsoft.com/office/word/2010/wordprocessingGroup" xmlns:wpi="http://schemas.microsoft.com/office/word/2010/wordprocessingInk" xmlns:wne="http://schemas.microsoft.com/office/word/2006/wordml" xmlns:wps="http://schemas.microsoft.com/office/word/2010/wordprocessingShape" mc:Ignorable="w14 w15 w16se wp14">
   <w:footnote w:type="separator" w:id="-1">
     <w:p>
       <w:pPr>
@@ -56680,7 +56751,7 @@
 </file>
 
 <file path=word/header1.xml><?xml version="1.0" encoding="utf-8"?>
-<w:hdr xmlns:wpc="http://schemas.microsoft.com/office/word/2010/wordprocessingCanvas" xmlns:mc="http://schemas.openxmlformats.org/markup-compatibility/2006" xmlns:o="urn:schemas-microsoft-com:office:office" xmlns:r="http://schemas.openxmlformats.org/officeDocument/2006/relationships" xmlns:m="http://schemas.openxmlformats.org/officeDocument/2006/math" xmlns:v="urn:schemas-microsoft-com:vml" xmlns:wp14="http://schemas.microsoft.com/office/word/2010/wordprocessingDrawing" xmlns:wp="http://schemas.openxmlformats.org/drawingml/2006/wordprocessingDrawing" xmlns:w10="urn:schemas-microsoft-com:office:word" xmlns:w="http://schemas.openxmlformats.org/wordprocessingml/2006/main" xmlns:w14="http://schemas.microsoft.com/office/word/2010/wordml" xmlns:w15="http://schemas.microsoft.com/office/word/2012/wordml" xmlns:wpg="http://schemas.microsoft.com/office/word/2010/wordprocessingGroup" xmlns:wpi="http://schemas.microsoft.com/office/word/2010/wordprocessingInk" xmlns:wne="http://schemas.microsoft.com/office/word/2006/wordml" xmlns:wps="http://schemas.microsoft.com/office/word/2010/wordprocessingShape" mc:Ignorable="w14 w15 wp14">
+<w:hdr xmlns:wpc="http://schemas.microsoft.com/office/word/2010/wordprocessingCanvas" xmlns:cx="http://schemas.microsoft.com/office/drawing/2014/chartex" xmlns:mc="http://schemas.openxmlformats.org/markup-compatibility/2006" xmlns:o="urn:schemas-microsoft-com:office:office" xmlns:r="http://schemas.openxmlformats.org/officeDocument/2006/relationships" xmlns:m="http://schemas.openxmlformats.org/officeDocument/2006/math" xmlns:v="urn:schemas-microsoft-com:vml" xmlns:wp14="http://schemas.microsoft.com/office/word/2010/wordprocessingDrawing" xmlns:wp="http://schemas.openxmlformats.org/drawingml/2006/wordprocessingDrawing" xmlns:w10="urn:schemas-microsoft-com:office:word" xmlns:w="http://schemas.openxmlformats.org/wordprocessingml/2006/main" xmlns:w14="http://schemas.microsoft.com/office/word/2010/wordml" xmlns:w15="http://schemas.microsoft.com/office/word/2012/wordml" xmlns:w16se="http://schemas.microsoft.com/office/word/2015/wordml/symex" xmlns:wpg="http://schemas.microsoft.com/office/word/2010/wordprocessingGroup" xmlns:wpi="http://schemas.microsoft.com/office/word/2010/wordprocessingInk" xmlns:wne="http://schemas.microsoft.com/office/word/2006/wordml" xmlns:wps="http://schemas.microsoft.com/office/word/2010/wordprocessingShape" mc:Ignorable="w14 w15 w16se wp14">
   <w:sdt>
     <w:sdtPr>
       <w:id w:val="365038866"/>
@@ -56689,6 +56760,7 @@
         <w:docPartUnique/>
       </w:docPartObj>
     </w:sdtPr>
+    <w:sdtEndPr/>
     <w:sdtContent>
       <w:p>
         <w:pPr>
@@ -56715,7 +56787,7 @@
             <w:noProof/>
             <w:lang w:val="ru-RU"/>
           </w:rPr>
-          <w:t>26</w:t>
+          <w:t>45</w:t>
         </w:r>
         <w:r>
           <w:fldChar w:fldCharType="end"/>
@@ -56727,8 +56799,8 @@
 </file>
 
 <file path=word/numbering.xml><?xml version="1.0" encoding="utf-8"?>
-<w:numbering xmlns:wpc="http://schemas.microsoft.com/office/word/2010/wordprocessingCanvas" xmlns:mc="http://schemas.openxmlformats.org/markup-compatibility/2006" xmlns:o="urn:schemas-microsoft-com:office:office" xmlns:r="http://schemas.openxmlformats.org/officeDocument/2006/relationships" xmlns:m="http://schemas.openxmlformats.org/officeDocument/2006/math" xmlns:v="urn:schemas-microsoft-com:vml" xmlns:wp14="http://schemas.microsoft.com/office/word/2010/wordprocessingDrawing" xmlns:wp="http://schemas.openxmlformats.org/drawingml/2006/wordprocessingDrawing" xmlns:w10="urn:schemas-microsoft-com:office:word" xmlns:w="http://schemas.openxmlformats.org/wordprocessingml/2006/main" xmlns:w14="http://schemas.microsoft.com/office/word/2010/wordml" xmlns:w15="http://schemas.microsoft.com/office/word/2012/wordml" xmlns:wpg="http://schemas.microsoft.com/office/word/2010/wordprocessingGroup" xmlns:wpi="http://schemas.microsoft.com/office/word/2010/wordprocessingInk" xmlns:wne="http://schemas.microsoft.com/office/word/2006/wordml" xmlns:wps="http://schemas.microsoft.com/office/word/2010/wordprocessingShape" mc:Ignorable="w14 w15 wp14">
-  <w:abstractNum w:abstractNumId="0">
+<w:numbering xmlns:wpc="http://schemas.microsoft.com/office/word/2010/wordprocessingCanvas" xmlns:cx="http://schemas.microsoft.com/office/drawing/2014/chartex" xmlns:mc="http://schemas.openxmlformats.org/markup-compatibility/2006" xmlns:o="urn:schemas-microsoft-com:office:office" xmlns:r="http://schemas.openxmlformats.org/officeDocument/2006/relationships" xmlns:m="http://schemas.openxmlformats.org/officeDocument/2006/math" xmlns:v="urn:schemas-microsoft-com:vml" xmlns:wp14="http://schemas.microsoft.com/office/word/2010/wordprocessingDrawing" xmlns:wp="http://schemas.openxmlformats.org/drawingml/2006/wordprocessingDrawing" xmlns:w10="urn:schemas-microsoft-com:office:word" xmlns:w="http://schemas.openxmlformats.org/wordprocessingml/2006/main" xmlns:w14="http://schemas.microsoft.com/office/word/2010/wordml" xmlns:w15="http://schemas.microsoft.com/office/word/2012/wordml" xmlns:w16se="http://schemas.microsoft.com/office/word/2015/wordml/symex" xmlns:wpg="http://schemas.microsoft.com/office/word/2010/wordprocessingGroup" xmlns:wpi="http://schemas.microsoft.com/office/word/2010/wordprocessingInk" xmlns:wne="http://schemas.microsoft.com/office/word/2006/wordml" xmlns:wps="http://schemas.microsoft.com/office/word/2010/wordprocessingShape" mc:Ignorable="w14 w15 w16se wp14">
+  <w:abstractNum w:abstractNumId="0" w15:restartNumberingAfterBreak="0">
     <w:nsid w:val="005021AC"/>
     <w:multiLevelType w:val="multilevel"/>
     <w:tmpl w:val="0548E2BC"/>
@@ -56877,7 +56949,7 @@
       </w:rPr>
     </w:lvl>
   </w:abstractNum>
-  <w:abstractNum w:abstractNumId="1">
+  <w:abstractNum w:abstractNumId="1" w15:restartNumberingAfterBreak="0">
     <w:nsid w:val="06DA0C79"/>
     <w:multiLevelType w:val="hybridMultilevel"/>
     <w:tmpl w:val="7F660B92"/>
@@ -56990,7 +57062,7 @@
       </w:rPr>
     </w:lvl>
   </w:abstractNum>
-  <w:abstractNum w:abstractNumId="2">
+  <w:abstractNum w:abstractNumId="2" w15:restartNumberingAfterBreak="0">
     <w:nsid w:val="07F9060A"/>
     <w:multiLevelType w:val="hybridMultilevel"/>
     <w:tmpl w:val="171E54E8"/>
@@ -57102,7 +57174,7 @@
       </w:rPr>
     </w:lvl>
   </w:abstractNum>
-  <w:abstractNum w:abstractNumId="3">
+  <w:abstractNum w:abstractNumId="3" w15:restartNumberingAfterBreak="0">
     <w:nsid w:val="0B1259C4"/>
     <w:multiLevelType w:val="hybridMultilevel"/>
     <w:tmpl w:val="97366A9A"/>
@@ -57188,7 +57260,7 @@
       </w:pPr>
     </w:lvl>
   </w:abstractNum>
-  <w:abstractNum w:abstractNumId="4">
+  <w:abstractNum w:abstractNumId="4" w15:restartNumberingAfterBreak="0">
     <w:nsid w:val="19877EA7"/>
     <w:multiLevelType w:val="hybridMultilevel"/>
     <w:tmpl w:val="B63EE606"/>
@@ -57301,7 +57373,7 @@
       </w:rPr>
     </w:lvl>
   </w:abstractNum>
-  <w:abstractNum w:abstractNumId="5">
+  <w:abstractNum w:abstractNumId="5" w15:restartNumberingAfterBreak="0">
     <w:nsid w:val="1D015E11"/>
     <w:multiLevelType w:val="hybridMultilevel"/>
     <w:tmpl w:val="D2E2B2FC"/>
@@ -57387,7 +57459,7 @@
       </w:pPr>
     </w:lvl>
   </w:abstractNum>
-  <w:abstractNum w:abstractNumId="6">
+  <w:abstractNum w:abstractNumId="6" w15:restartNumberingAfterBreak="0">
     <w:nsid w:val="1EF41E0B"/>
     <w:multiLevelType w:val="hybridMultilevel"/>
     <w:tmpl w:val="FDC6468C"/>
@@ -57477,7 +57549,7 @@
       </w:pPr>
     </w:lvl>
   </w:abstractNum>
-  <w:abstractNum w:abstractNumId="7">
+  <w:abstractNum w:abstractNumId="7" w15:restartNumberingAfterBreak="0">
     <w:nsid w:val="24C71E2E"/>
     <w:multiLevelType w:val="hybridMultilevel"/>
     <w:tmpl w:val="954882F6"/>
@@ -57563,7 +57635,7 @@
       </w:pPr>
     </w:lvl>
   </w:abstractNum>
-  <w:abstractNum w:abstractNumId="8">
+  <w:abstractNum w:abstractNumId="8" w15:restartNumberingAfterBreak="0">
     <w:nsid w:val="286141B0"/>
     <w:multiLevelType w:val="hybridMultilevel"/>
     <w:tmpl w:val="64906592"/>
@@ -57676,7 +57748,7 @@
       </w:rPr>
     </w:lvl>
   </w:abstractNum>
-  <w:abstractNum w:abstractNumId="9">
+  <w:abstractNum w:abstractNumId="9" w15:restartNumberingAfterBreak="0">
     <w:nsid w:val="345E2FCF"/>
     <w:multiLevelType w:val="hybridMultilevel"/>
     <w:tmpl w:val="857AFF3E"/>
@@ -57762,7 +57834,7 @@
       </w:pPr>
     </w:lvl>
   </w:abstractNum>
-  <w:abstractNum w:abstractNumId="10">
+  <w:abstractNum w:abstractNumId="10" w15:restartNumberingAfterBreak="0">
     <w:nsid w:val="3A981468"/>
     <w:multiLevelType w:val="hybridMultilevel"/>
     <w:tmpl w:val="071E7714"/>
@@ -57851,7 +57923,7 @@
       </w:pPr>
     </w:lvl>
   </w:abstractNum>
-  <w:abstractNum w:abstractNumId="11">
+  <w:abstractNum w:abstractNumId="11" w15:restartNumberingAfterBreak="0">
     <w:nsid w:val="40E5474B"/>
     <w:multiLevelType w:val="hybridMultilevel"/>
     <w:tmpl w:val="91D2BD6E"/>
@@ -57937,7 +58009,7 @@
       </w:pPr>
     </w:lvl>
   </w:abstractNum>
-  <w:abstractNum w:abstractNumId="12">
+  <w:abstractNum w:abstractNumId="12" w15:restartNumberingAfterBreak="0">
     <w:nsid w:val="443D0C62"/>
     <w:multiLevelType w:val="hybridMultilevel"/>
     <w:tmpl w:val="54D60E7A"/>
@@ -58049,7 +58121,7 @@
       </w:rPr>
     </w:lvl>
   </w:abstractNum>
-  <w:abstractNum w:abstractNumId="13">
+  <w:abstractNum w:abstractNumId="13" w15:restartNumberingAfterBreak="0">
     <w:nsid w:val="4FD31D99"/>
     <w:multiLevelType w:val="hybridMultilevel"/>
     <w:tmpl w:val="FDC6468C"/>
@@ -58139,7 +58211,7 @@
       </w:pPr>
     </w:lvl>
   </w:abstractNum>
-  <w:abstractNum w:abstractNumId="14">
+  <w:abstractNum w:abstractNumId="14" w15:restartNumberingAfterBreak="0">
     <w:nsid w:val="52624138"/>
     <w:multiLevelType w:val="hybridMultilevel"/>
     <w:tmpl w:val="79040A8E"/>
@@ -58252,7 +58324,7 @@
       </w:rPr>
     </w:lvl>
   </w:abstractNum>
-  <w:abstractNum w:abstractNumId="15">
+  <w:abstractNum w:abstractNumId="15" w15:restartNumberingAfterBreak="0">
     <w:nsid w:val="54160B86"/>
     <w:multiLevelType w:val="hybridMultilevel"/>
     <w:tmpl w:val="78887A84"/>
@@ -58365,7 +58437,7 @@
       </w:rPr>
     </w:lvl>
   </w:abstractNum>
-  <w:abstractNum w:abstractNumId="16">
+  <w:abstractNum w:abstractNumId="16" w15:restartNumberingAfterBreak="0">
     <w:nsid w:val="578D0288"/>
     <w:multiLevelType w:val="hybridMultilevel"/>
     <w:tmpl w:val="5BB25162"/>
@@ -58480,7 +58552,7 @@
       </w:rPr>
     </w:lvl>
   </w:abstractNum>
-  <w:abstractNum w:abstractNumId="17">
+  <w:abstractNum w:abstractNumId="17" w15:restartNumberingAfterBreak="0">
     <w:nsid w:val="58272B90"/>
     <w:multiLevelType w:val="hybridMultilevel"/>
     <w:tmpl w:val="352C2E28"/>
@@ -58593,7 +58665,7 @@
       </w:rPr>
     </w:lvl>
   </w:abstractNum>
-  <w:abstractNum w:abstractNumId="18">
+  <w:abstractNum w:abstractNumId="18" w15:restartNumberingAfterBreak="0">
     <w:nsid w:val="67433B9F"/>
     <w:multiLevelType w:val="hybridMultilevel"/>
     <w:tmpl w:val="F2AE9652"/>
@@ -58682,7 +58754,7 @@
       </w:pPr>
     </w:lvl>
   </w:abstractNum>
-  <w:abstractNum w:abstractNumId="19">
+  <w:abstractNum w:abstractNumId="19" w15:restartNumberingAfterBreak="0">
     <w:nsid w:val="67810337"/>
     <w:multiLevelType w:val="hybridMultilevel"/>
     <w:tmpl w:val="1E88A302"/>
@@ -58795,7 +58867,7 @@
       </w:rPr>
     </w:lvl>
   </w:abstractNum>
-  <w:abstractNum w:abstractNumId="20">
+  <w:abstractNum w:abstractNumId="20" w15:restartNumberingAfterBreak="0">
     <w:nsid w:val="6B451267"/>
     <w:multiLevelType w:val="multilevel"/>
     <w:tmpl w:val="5BCC1CF8"/>
@@ -58944,7 +59016,7 @@
       </w:rPr>
     </w:lvl>
   </w:abstractNum>
-  <w:abstractNum w:abstractNumId="21">
+  <w:abstractNum w:abstractNumId="21" w15:restartNumberingAfterBreak="0">
     <w:nsid w:val="71A518BB"/>
     <w:multiLevelType w:val="hybridMultilevel"/>
     <w:tmpl w:val="EA6A7F84"/>
@@ -59057,7 +59129,7 @@
       </w:rPr>
     </w:lvl>
   </w:abstractNum>
-  <w:abstractNum w:abstractNumId="22">
+  <w:abstractNum w:abstractNumId="22" w15:restartNumberingAfterBreak="0">
     <w:nsid w:val="73392A7C"/>
     <w:multiLevelType w:val="multilevel"/>
     <w:tmpl w:val="36F23A68"/>
@@ -59170,7 +59242,7 @@
       </w:pPr>
     </w:lvl>
   </w:abstractNum>
-  <w:abstractNum w:abstractNumId="23">
+  <w:abstractNum w:abstractNumId="23" w15:restartNumberingAfterBreak="0">
     <w:nsid w:val="737B0DEE"/>
     <w:multiLevelType w:val="multilevel"/>
     <w:tmpl w:val="4626AE30"/>
@@ -59319,7 +59391,7 @@
       </w:rPr>
     </w:lvl>
   </w:abstractNum>
-  <w:abstractNum w:abstractNumId="24">
+  <w:abstractNum w:abstractNumId="24" w15:restartNumberingAfterBreak="0">
     <w:nsid w:val="7FF23385"/>
     <w:multiLevelType w:val="hybridMultilevel"/>
     <w:tmpl w:val="DEDC1EEC"/>
@@ -59488,7 +59560,7 @@
 </file>
 
 <file path=word/styles.xml><?xml version="1.0" encoding="utf-8"?>
-<w:styles xmlns:mc="http://schemas.openxmlformats.org/markup-compatibility/2006" xmlns:r="http://schemas.openxmlformats.org/officeDocument/2006/relationships" xmlns:w="http://schemas.openxmlformats.org/wordprocessingml/2006/main" xmlns:w14="http://schemas.microsoft.com/office/word/2010/wordml" xmlns:w15="http://schemas.microsoft.com/office/word/2012/wordml" mc:Ignorable="w14 w15">
+<w:styles xmlns:mc="http://schemas.openxmlformats.org/markup-compatibility/2006" xmlns:r="http://schemas.openxmlformats.org/officeDocument/2006/relationships" xmlns:w="http://schemas.openxmlformats.org/wordprocessingml/2006/main" xmlns:w14="http://schemas.microsoft.com/office/word/2010/wordml" xmlns:w15="http://schemas.microsoft.com/office/word/2012/wordml" xmlns:w16se="http://schemas.microsoft.com/office/word/2015/wordml/symex" mc:Ignorable="w14 w15 w16se">
   <w:docDefaults>
     <w:rPrDefault>
       <w:rPr>
@@ -59904,6 +59976,7 @@
   <w:style w:type="character" w:default="1" w:styleId="a0">
     <w:name w:val="Default Paragraph Font"/>
     <w:uiPriority w:val="1"/>
+    <w:semiHidden/>
     <w:unhideWhenUsed/>
   </w:style>
   <w:style w:type="table" w:default="1" w:styleId="a1">
@@ -59975,7 +60048,6 @@
       <w:spacing w:after="0" w:line="240" w:lineRule="auto"/>
     </w:pPr>
     <w:tblPr>
-      <w:tblInd w:w="0" w:type="dxa"/>
       <w:tblBorders>
         <w:top w:val="single" w:sz="4" w:space="0" w:color="auto"/>
         <w:left w:val="single" w:sz="4" w:space="0" w:color="auto"/>
@@ -59984,12 +60056,6 @@
         <w:insideH w:val="single" w:sz="4" w:space="0" w:color="auto"/>
         <w:insideV w:val="single" w:sz="4" w:space="0" w:color="auto"/>
       </w:tblBorders>
-      <w:tblCellMar>
-        <w:top w:w="0" w:type="dxa"/>
-        <w:left w:w="108" w:type="dxa"/>
-        <w:bottom w:w="0" w:type="dxa"/>
-        <w:right w:w="108" w:type="dxa"/>
-      </w:tblCellMar>
     </w:tblPr>
   </w:style>
   <w:style w:type="paragraph" w:styleId="z-">
@@ -60165,7 +60231,6 @@
     <w:tblPr>
       <w:tblStyleRowBandSize w:val="1"/>
       <w:tblStyleColBandSize w:val="1"/>
-      <w:tblInd w:w="0" w:type="dxa"/>
       <w:tblBorders>
         <w:top w:val="single" w:sz="4" w:space="0" w:color="BFBFBF" w:themeColor="background1" w:themeShade="BF"/>
         <w:left w:val="single" w:sz="4" w:space="0" w:color="BFBFBF" w:themeColor="background1" w:themeShade="BF"/>
@@ -60174,12 +60239,6 @@
         <w:insideH w:val="single" w:sz="4" w:space="0" w:color="BFBFBF" w:themeColor="background1" w:themeShade="BF"/>
         <w:insideV w:val="single" w:sz="4" w:space="0" w:color="BFBFBF" w:themeColor="background1" w:themeShade="BF"/>
       </w:tblBorders>
-      <w:tblCellMar>
-        <w:top w:w="0" w:type="dxa"/>
-        <w:left w:w="108" w:type="dxa"/>
-        <w:bottom w:w="0" w:type="dxa"/>
-        <w:right w:w="108" w:type="dxa"/>
-      </w:tblCellMar>
     </w:tblPr>
     <w:tblStylePr w:type="firstRow">
       <w:rPr>
@@ -60235,17 +60294,10 @@
     <w:tblPr>
       <w:tblStyleRowBandSize w:val="1"/>
       <w:tblStyleColBandSize w:val="1"/>
-      <w:tblInd w:w="0" w:type="dxa"/>
       <w:tblBorders>
         <w:top w:val="single" w:sz="4" w:space="0" w:color="7F7F7F" w:themeColor="text1" w:themeTint="80"/>
         <w:bottom w:val="single" w:sz="4" w:space="0" w:color="7F7F7F" w:themeColor="text1" w:themeTint="80"/>
       </w:tblBorders>
-      <w:tblCellMar>
-        <w:top w:w="0" w:type="dxa"/>
-        <w:left w:w="108" w:type="dxa"/>
-        <w:bottom w:w="0" w:type="dxa"/>
-        <w:right w:w="108" w:type="dxa"/>
-      </w:tblCellMar>
     </w:tblPr>
     <w:tblStylePr w:type="firstRow">
       <w:rPr>
@@ -60322,13 +60374,6 @@
     <w:tblPr>
       <w:tblStyleRowBandSize w:val="1"/>
       <w:tblStyleColBandSize w:val="1"/>
-      <w:tblInd w:w="0" w:type="dxa"/>
-      <w:tblCellMar>
-        <w:top w:w="0" w:type="dxa"/>
-        <w:left w:w="108" w:type="dxa"/>
-        <w:bottom w:w="0" w:type="dxa"/>
-        <w:right w:w="108" w:type="dxa"/>
-      </w:tblCellMar>
     </w:tblPr>
     <w:tblStylePr w:type="firstRow">
       <w:rPr>
@@ -60422,13 +60467,6 @@
     <w:tblPr>
       <w:tblStyleRowBandSize w:val="1"/>
       <w:tblStyleColBandSize w:val="1"/>
-      <w:tblInd w:w="0" w:type="dxa"/>
-      <w:tblCellMar>
-        <w:top w:w="0" w:type="dxa"/>
-        <w:left w:w="108" w:type="dxa"/>
-        <w:bottom w:w="0" w:type="dxa"/>
-        <w:right w:w="108" w:type="dxa"/>
-      </w:tblCellMar>
     </w:tblPr>
     <w:tblStylePr w:type="firstRow">
       <w:rPr>
@@ -60547,7 +60585,6 @@
       <w:spacing w:after="0" w:line="240" w:lineRule="auto"/>
     </w:pPr>
     <w:tblPr>
-      <w:tblInd w:w="0" w:type="dxa"/>
       <w:tblBorders>
         <w:top w:val="single" w:sz="4" w:space="0" w:color="BFBFBF" w:themeColor="background1" w:themeShade="BF"/>
         <w:left w:val="single" w:sz="4" w:space="0" w:color="BFBFBF" w:themeColor="background1" w:themeShade="BF"/>
@@ -60556,12 +60593,6 @@
         <w:insideH w:val="single" w:sz="4" w:space="0" w:color="BFBFBF" w:themeColor="background1" w:themeShade="BF"/>
         <w:insideV w:val="single" w:sz="4" w:space="0" w:color="BFBFBF" w:themeColor="background1" w:themeShade="BF"/>
       </w:tblBorders>
-      <w:tblCellMar>
-        <w:top w:w="0" w:type="dxa"/>
-        <w:left w:w="108" w:type="dxa"/>
-        <w:bottom w:w="0" w:type="dxa"/>
-        <w:right w:w="108" w:type="dxa"/>
-      </w:tblCellMar>
     </w:tblPr>
   </w:style>
   <w:style w:type="table" w:styleId="-15">
@@ -60575,7 +60606,6 @@
     <w:tblPr>
       <w:tblStyleRowBandSize w:val="1"/>
       <w:tblStyleColBandSize w:val="1"/>
-      <w:tblInd w:w="0" w:type="dxa"/>
       <w:tblBorders>
         <w:top w:val="single" w:sz="4" w:space="0" w:color="B4C6E7" w:themeColor="accent5" w:themeTint="66"/>
         <w:left w:val="single" w:sz="4" w:space="0" w:color="B4C6E7" w:themeColor="accent5" w:themeTint="66"/>
@@ -60584,12 +60614,6 @@
         <w:insideH w:val="single" w:sz="4" w:space="0" w:color="B4C6E7" w:themeColor="accent5" w:themeTint="66"/>
         <w:insideV w:val="single" w:sz="4" w:space="0" w:color="B4C6E7" w:themeColor="accent5" w:themeTint="66"/>
       </w:tblBorders>
-      <w:tblCellMar>
-        <w:top w:w="0" w:type="dxa"/>
-        <w:left w:w="108" w:type="dxa"/>
-        <w:bottom w:w="0" w:type="dxa"/>
-        <w:right w:w="108" w:type="dxa"/>
-      </w:tblCellMar>
     </w:tblPr>
     <w:tblStylePr w:type="firstRow">
       <w:rPr>
@@ -60639,7 +60663,6 @@
     <w:tblPr>
       <w:tblStyleRowBandSize w:val="1"/>
       <w:tblStyleColBandSize w:val="1"/>
-      <w:tblInd w:w="0" w:type="dxa"/>
       <w:tblBorders>
         <w:top w:val="single" w:sz="4" w:space="0" w:color="FFFFFF" w:themeColor="background1"/>
         <w:left w:val="single" w:sz="4" w:space="0" w:color="FFFFFF" w:themeColor="background1"/>
@@ -60648,12 +60671,6 @@
         <w:insideH w:val="single" w:sz="4" w:space="0" w:color="FFFFFF" w:themeColor="background1"/>
         <w:insideV w:val="single" w:sz="4" w:space="0" w:color="FFFFFF" w:themeColor="background1"/>
       </w:tblBorders>
-      <w:tblCellMar>
-        <w:top w:w="0" w:type="dxa"/>
-        <w:left w:w="108" w:type="dxa"/>
-        <w:bottom w:w="0" w:type="dxa"/>
-        <w:right w:w="108" w:type="dxa"/>
-      </w:tblCellMar>
     </w:tblPr>
     <w:tcPr>
       <w:shd w:val="clear" w:color="auto" w:fill="E2EFD9" w:themeFill="accent6" w:themeFillTint="33"/>
@@ -60752,7 +60769,6 @@
     <w:tblPr>
       <w:tblStyleRowBandSize w:val="1"/>
       <w:tblStyleColBandSize w:val="1"/>
-      <w:tblInd w:w="0" w:type="dxa"/>
       <w:tblBorders>
         <w:top w:val="single" w:sz="4" w:space="0" w:color="D9D9D9" w:themeColor="background1" w:themeShade="D9"/>
         <w:left w:val="single" w:sz="4" w:space="0" w:color="D9D9D9" w:themeColor="background1" w:themeShade="D9"/>
@@ -60761,12 +60777,6 @@
         <w:insideH w:val="single" w:sz="4" w:space="0" w:color="D9D9D9" w:themeColor="background1" w:themeShade="D9"/>
         <w:insideV w:val="single" w:sz="4" w:space="0" w:color="D9D9D9" w:themeColor="background1" w:themeShade="D9"/>
       </w:tblBorders>
-      <w:tblCellMar>
-        <w:top w:w="0" w:type="dxa"/>
-        <w:left w:w="108" w:type="dxa"/>
-        <w:bottom w:w="0" w:type="dxa"/>
-        <w:right w:w="108" w:type="dxa"/>
-      </w:tblCellMar>
     </w:tblPr>
     <w:tblStylePr w:type="firstRow">
       <w:rPr>
@@ -60838,7 +60848,6 @@
     <w:tblPr>
       <w:tblStyleRowBandSize w:val="1"/>
       <w:tblStyleColBandSize w:val="1"/>
-      <w:tblInd w:w="0" w:type="dxa"/>
       <w:tblBorders>
         <w:top w:val="single" w:sz="4" w:space="0" w:color="666666" w:themeColor="text1" w:themeTint="99"/>
         <w:left w:val="single" w:sz="4" w:space="0" w:color="666666" w:themeColor="text1" w:themeTint="99"/>
@@ -60847,12 +60856,6 @@
         <w:insideH w:val="single" w:sz="4" w:space="0" w:color="666666" w:themeColor="text1" w:themeTint="99"/>
         <w:insideV w:val="single" w:sz="4" w:space="0" w:color="666666" w:themeColor="text1" w:themeTint="99"/>
       </w:tblBorders>
-      <w:tblCellMar>
-        <w:top w:w="0" w:type="dxa"/>
-        <w:left w:w="108" w:type="dxa"/>
-        <w:bottom w:w="0" w:type="dxa"/>
-        <w:right w:w="108" w:type="dxa"/>
-      </w:tblCellMar>
     </w:tblPr>
     <w:tblStylePr w:type="firstRow">
       <w:rPr>
@@ -60914,13 +60917,6 @@
     <w:tblPr>
       <w:tblStyleRowBandSize w:val="1"/>
       <w:tblStyleColBandSize w:val="1"/>
-      <w:tblInd w:w="0" w:type="dxa"/>
-      <w:tblCellMar>
-        <w:top w:w="0" w:type="dxa"/>
-        <w:left w:w="108" w:type="dxa"/>
-        <w:bottom w:w="0" w:type="dxa"/>
-        <w:right w:w="108" w:type="dxa"/>
-      </w:tblCellMar>
     </w:tblPr>
     <w:tblStylePr w:type="firstRow">
       <w:rPr>
@@ -60982,7 +60978,6 @@
     <w:tblPr>
       <w:tblStyleRowBandSize w:val="1"/>
       <w:tblStyleColBandSize w:val="1"/>
-      <w:tblInd w:w="0" w:type="dxa"/>
       <w:tblBorders>
         <w:top w:val="single" w:sz="4" w:space="0" w:color="DBDBDB" w:themeColor="accent3" w:themeTint="66"/>
         <w:left w:val="single" w:sz="4" w:space="0" w:color="DBDBDB" w:themeColor="accent3" w:themeTint="66"/>
@@ -60991,12 +60986,6 @@
         <w:insideH w:val="single" w:sz="4" w:space="0" w:color="DBDBDB" w:themeColor="accent3" w:themeTint="66"/>
         <w:insideV w:val="single" w:sz="4" w:space="0" w:color="DBDBDB" w:themeColor="accent3" w:themeTint="66"/>
       </w:tblBorders>
-      <w:tblCellMar>
-        <w:top w:w="0" w:type="dxa"/>
-        <w:left w:w="108" w:type="dxa"/>
-        <w:bottom w:w="0" w:type="dxa"/>
-        <w:right w:w="108" w:type="dxa"/>
-      </w:tblCellMar>
     </w:tblPr>
     <w:tblStylePr w:type="firstRow">
       <w:rPr>
@@ -61046,19 +61035,12 @@
     <w:tblPr>
       <w:tblStyleRowBandSize w:val="1"/>
       <w:tblStyleColBandSize w:val="1"/>
-      <w:tblInd w:w="0" w:type="dxa"/>
       <w:tblBorders>
         <w:top w:val="single" w:sz="4" w:space="0" w:color="A5A5A5" w:themeColor="accent3"/>
         <w:left w:val="single" w:sz="4" w:space="0" w:color="A5A5A5" w:themeColor="accent3"/>
         <w:bottom w:val="single" w:sz="4" w:space="0" w:color="A5A5A5" w:themeColor="accent3"/>
         <w:right w:val="single" w:sz="4" w:space="0" w:color="A5A5A5" w:themeColor="accent3"/>
       </w:tblBorders>
-      <w:tblCellMar>
-        <w:top w:w="0" w:type="dxa"/>
-        <w:left w:w="108" w:type="dxa"/>
-        <w:bottom w:w="0" w:type="dxa"/>
-        <w:right w:w="108" w:type="dxa"/>
-      </w:tblCellMar>
     </w:tblPr>
     <w:tblStylePr w:type="firstRow">
       <w:rPr>
@@ -61180,7 +61162,6 @@
     <w:tblPr>
       <w:tblStyleRowBandSize w:val="1"/>
       <w:tblStyleColBandSize w:val="1"/>
-      <w:tblInd w:w="0" w:type="dxa"/>
       <w:tblBorders>
         <w:top w:val="single" w:sz="4" w:space="0" w:color="C9C9C9" w:themeColor="accent3" w:themeTint="99"/>
         <w:left w:val="single" w:sz="4" w:space="0" w:color="C9C9C9" w:themeColor="accent3" w:themeTint="99"/>
@@ -61189,12 +61170,6 @@
         <w:insideH w:val="single" w:sz="4" w:space="0" w:color="C9C9C9" w:themeColor="accent3" w:themeTint="99"/>
         <w:insideV w:val="single" w:sz="4" w:space="0" w:color="C9C9C9" w:themeColor="accent3" w:themeTint="99"/>
       </w:tblBorders>
-      <w:tblCellMar>
-        <w:top w:w="0" w:type="dxa"/>
-        <w:left w:w="108" w:type="dxa"/>
-        <w:bottom w:w="0" w:type="dxa"/>
-        <w:right w:w="108" w:type="dxa"/>
-      </w:tblCellMar>
     </w:tblPr>
     <w:tblStylePr w:type="firstRow">
       <w:rPr>
@@ -61646,7 +61621,7 @@
 </file>
 
 <file path=customXml/itemProps1.xml><?xml version="1.0" encoding="utf-8"?>
-<ds:datastoreItem xmlns:ds="http://schemas.openxmlformats.org/officeDocument/2006/customXml" ds:itemID="{ADE859C3-4808-43F3-8DE6-37F282C10DDB}">
+<ds:datastoreItem xmlns:ds="http://schemas.openxmlformats.org/officeDocument/2006/customXml" ds:itemID="{B756C05D-2429-49ED-ACF6-0112B48C74D5}">
   <ds:schemaRefs>
     <ds:schemaRef ds:uri="http://schemas.openxmlformats.org/officeDocument/2006/bibliography"/>
   </ds:schemaRefs>

</xml_diff>